<commit_message>
add fixed effects to lang learn report
</commit_message>
<xml_diff>
--- a/reports/stress/language_learning/language_learning_stats.docx
+++ b/reports/stress/language_learning/language_learning_stats.docx
@@ -2609,9 +2609,3233 @@
       </w:r>
       <w:bookmarkEnd w:id="26"/>
     </w:p>
+    <w:tbl>
+      <w:tblPr>
+        <w:tblStyle w:val="Table"/>
+        <w:tblW w:type="pct" w:w="0.0"/>
+        <w:tblLook w:firstRow="1"/>
+      </w:tblPr>
+      <w:tblGrid/>
+      <w:tr>
+        <w:trPr>
+          <w:cnfStyle w:firstRow="1"/>
+        </w:trPr>
+        <w:tc>
+          <w:tcPr>
+            <w:tcBorders>
+              <w:bottom w:val="single"/>
+            </w:tcBorders>
+            <w:vAlign w:val="bottom"/>
+          </w:tcPr>
+          <w:p>
+            <w:pPr>
+              <w:pStyle w:val="Compact"/>
+              <w:jc w:val="left"/>
+            </w:pPr>
+            <w:r>
+              <w:t xml:space="preserve">Parameter</w:t>
+            </w:r>
+          </w:p>
+        </w:tc>
+        <w:tc>
+          <w:tcPr>
+            <w:tcBorders>
+              <w:bottom w:val="single"/>
+            </w:tcBorders>
+            <w:vAlign w:val="bottom"/>
+          </w:tcPr>
+          <w:p>
+            <w:pPr>
+              <w:pStyle w:val="Compact"/>
+              <w:jc w:val="right"/>
+            </w:pPr>
+            <w:r>
+              <w:t xml:space="preserve">Estimate</w:t>
+            </w:r>
+          </w:p>
+        </w:tc>
+        <w:tc>
+          <w:tcPr>
+            <w:tcBorders>
+              <w:bottom w:val="single"/>
+            </w:tcBorders>
+            <w:vAlign w:val="bottom"/>
+          </w:tcPr>
+          <w:p>
+            <w:pPr>
+              <w:pStyle w:val="Compact"/>
+              <w:jc w:val="right"/>
+            </w:pPr>
+            <w:r>
+              <w:t xml:space="preserve">SE</w:t>
+            </w:r>
+          </w:p>
+        </w:tc>
+        <w:tc>
+          <w:tcPr>
+            <w:tcBorders>
+              <w:bottom w:val="single"/>
+            </w:tcBorders>
+            <w:vAlign w:val="bottom"/>
+          </w:tcPr>
+          <w:p>
+            <w:pPr>
+              <w:pStyle w:val="Compact"/>
+              <w:jc w:val="right"/>
+            </w:pPr>
+            <w:r>
+              <w:rPr>
+                <w:i/>
+              </w:rPr>
+              <w:t xml:space="preserve">t</w:t>
+            </w:r>
+          </w:p>
+        </w:tc>
+        <w:tc>
+          <w:tcPr>
+            <w:tcBorders>
+              <w:bottom w:val="single"/>
+            </w:tcBorders>
+            <w:vAlign w:val="bottom"/>
+          </w:tcPr>
+          <w:p>
+            <w:pPr>
+              <w:pStyle w:val="Compact"/>
+              <w:jc w:val="right"/>
+            </w:pPr>
+            <w:r>
+              <w:rPr>
+                <w:i/>
+              </w:rPr>
+              <w:t xml:space="preserve">p</w:t>
+            </w:r>
+          </w:p>
+        </w:tc>
+      </w:tr>
+      <w:tr>
+        <w:tc>
+          <w:p>
+            <w:pPr>
+              <w:pStyle w:val="Compact"/>
+              <w:jc w:val="left"/>
+            </w:pPr>
+            <w:r>
+              <w:t xml:space="preserve">Intercept (</w:t>
+            </w:r>
+            <w:r>
+              <w:t xml:space="preserve">γ</w:t>
+            </w:r>
+            <w:r>
+              <w:rPr>
+                <w:vertAlign w:val="subscript"/>
+              </w:rPr>
+              <w:t xml:space="preserve">00</w:t>
+            </w:r>
+            <w:r>
+              <w:t xml:space="preserve">)</w:t>
+            </w:r>
+          </w:p>
+        </w:tc>
+        <w:tc>
+          <w:p>
+            <w:pPr>
+              <w:pStyle w:val="Compact"/>
+              <w:jc w:val="right"/>
+            </w:pPr>
+            <w:r>
+              <w:t xml:space="preserve">1.174</w:t>
+            </w:r>
+          </w:p>
+        </w:tc>
+        <w:tc>
+          <w:p>
+            <w:pPr>
+              <w:pStyle w:val="Compact"/>
+              <w:jc w:val="right"/>
+            </w:pPr>
+            <w:r>
+              <w:t xml:space="preserve">0.214</w:t>
+            </w:r>
+          </w:p>
+        </w:tc>
+        <w:tc>
+          <w:p>
+            <w:pPr>
+              <w:pStyle w:val="Compact"/>
+              <w:jc w:val="right"/>
+            </w:pPr>
+            <w:r>
+              <w:t xml:space="preserve">5.483</w:t>
+            </w:r>
+          </w:p>
+        </w:tc>
+        <w:tc>
+          <w:p>
+            <w:pPr>
+              <w:pStyle w:val="Compact"/>
+              <w:jc w:val="right"/>
+            </w:pPr>
+            <w:r>
+              <w:t xml:space="preserve">&lt; .001</w:t>
+            </w:r>
+          </w:p>
+        </w:tc>
+      </w:tr>
+      <w:tr>
+        <w:tc>
+          <w:p>
+            <w:pPr>
+              <w:pStyle w:val="Compact"/>
+              <w:jc w:val="left"/>
+            </w:pPr>
+            <w:r>
+              <w:t xml:space="preserve">Time</w:t>
+            </w:r>
+            <w:r>
+              <w:rPr>
+                <w:vertAlign w:val="superscript"/>
+              </w:rPr>
+              <w:t xml:space="preserve">1</w:t>
+            </w:r>
+            <w:r>
+              <w:t xml:space="preserve"> </w:t>
+            </w:r>
+            <w:r>
+              <w:t xml:space="preserve">(</w:t>
+            </w:r>
+            <w:r>
+              <w:t xml:space="preserve">γ</w:t>
+            </w:r>
+            <w:r>
+              <w:rPr>
+                <w:vertAlign w:val="subscript"/>
+              </w:rPr>
+              <w:t xml:space="preserve">10</w:t>
+            </w:r>
+            <w:r>
+              <w:t xml:space="preserve">)</w:t>
+            </w:r>
+          </w:p>
+        </w:tc>
+        <w:tc>
+          <w:p>
+            <w:pPr>
+              <w:pStyle w:val="Compact"/>
+              <w:jc w:val="right"/>
+            </w:pPr>
+            <w:r>
+              <w:t xml:space="preserve">5.413</w:t>
+            </w:r>
+          </w:p>
+        </w:tc>
+        <w:tc>
+          <w:p>
+            <w:pPr>
+              <w:pStyle w:val="Compact"/>
+              <w:jc w:val="right"/>
+            </w:pPr>
+            <w:r>
+              <w:t xml:space="preserve">0.746</w:t>
+            </w:r>
+          </w:p>
+        </w:tc>
+        <w:tc>
+          <w:p>
+            <w:pPr>
+              <w:pStyle w:val="Compact"/>
+              <w:jc w:val="right"/>
+            </w:pPr>
+            <w:r>
+              <w:t xml:space="preserve">7.253</w:t>
+            </w:r>
+          </w:p>
+        </w:tc>
+        <w:tc>
+          <w:p>
+            <w:pPr>
+              <w:pStyle w:val="Compact"/>
+              <w:jc w:val="right"/>
+            </w:pPr>
+            <w:r>
+              <w:t xml:space="preserve">&lt; .001</w:t>
+            </w:r>
+          </w:p>
+        </w:tc>
+      </w:tr>
+      <w:tr>
+        <w:tc>
+          <w:p>
+            <w:pPr>
+              <w:pStyle w:val="Compact"/>
+              <w:jc w:val="left"/>
+            </w:pPr>
+            <w:r>
+              <w:t xml:space="preserve">Time</w:t>
+            </w:r>
+            <w:r>
+              <w:rPr>
+                <w:vertAlign w:val="superscript"/>
+              </w:rPr>
+              <w:t xml:space="preserve">2</w:t>
+            </w:r>
+            <w:r>
+              <w:t xml:space="preserve"> </w:t>
+            </w:r>
+            <w:r>
+              <w:t xml:space="preserve">(</w:t>
+            </w:r>
+            <w:r>
+              <w:t xml:space="preserve">γ</w:t>
+            </w:r>
+            <w:r>
+              <w:rPr>
+                <w:vertAlign w:val="subscript"/>
+              </w:rPr>
+              <w:t xml:space="preserve">20</w:t>
+            </w:r>
+            <w:r>
+              <w:t xml:space="preserve">)</w:t>
+            </w:r>
+          </w:p>
+        </w:tc>
+        <w:tc>
+          <w:p>
+            <w:pPr>
+              <w:pStyle w:val="Compact"/>
+              <w:jc w:val="right"/>
+            </w:pPr>
+            <w:r>
+              <w:t xml:space="preserve">−1.374</w:t>
+            </w:r>
+          </w:p>
+        </w:tc>
+        <w:tc>
+          <w:p>
+            <w:pPr>
+              <w:pStyle w:val="Compact"/>
+              <w:jc w:val="right"/>
+            </w:pPr>
+            <w:r>
+              <w:t xml:space="preserve">0.396</w:t>
+            </w:r>
+          </w:p>
+        </w:tc>
+        <w:tc>
+          <w:p>
+            <w:pPr>
+              <w:pStyle w:val="Compact"/>
+              <w:jc w:val="right"/>
+            </w:pPr>
+            <w:r>
+              <w:t xml:space="preserve">−3.470</w:t>
+            </w:r>
+          </w:p>
+        </w:tc>
+        <w:tc>
+          <w:p>
+            <w:pPr>
+              <w:pStyle w:val="Compact"/>
+              <w:jc w:val="right"/>
+            </w:pPr>
+            <w:r>
+              <w:t xml:space="preserve">&lt; .001</w:t>
+            </w:r>
+          </w:p>
+        </w:tc>
+      </w:tr>
+      <w:tr>
+        <w:tc>
+          <w:p>
+            <w:pPr>
+              <w:pStyle w:val="Compact"/>
+              <w:jc w:val="left"/>
+            </w:pPr>
+            <w:r>
+              <w:t xml:space="preserve">Time</w:t>
+            </w:r>
+            <w:r>
+              <w:rPr>
+                <w:vertAlign w:val="superscript"/>
+              </w:rPr>
+              <w:t xml:space="preserve">3</w:t>
+            </w:r>
+            <w:r>
+              <w:t xml:space="preserve"> </w:t>
+            </w:r>
+            <w:r>
+              <w:t xml:space="preserve">(</w:t>
+            </w:r>
+            <w:r>
+              <w:t xml:space="preserve">γ</w:t>
+            </w:r>
+            <w:r>
+              <w:rPr>
+                <w:vertAlign w:val="subscript"/>
+              </w:rPr>
+              <w:t xml:space="preserve">30</w:t>
+            </w:r>
+            <w:r>
+              <w:t xml:space="preserve">)</w:t>
+            </w:r>
+          </w:p>
+        </w:tc>
+        <w:tc>
+          <w:p>
+            <w:pPr>
+              <w:pStyle w:val="Compact"/>
+              <w:jc w:val="right"/>
+            </w:pPr>
+            <w:r>
+              <w:t xml:space="preserve">−1.666</w:t>
+            </w:r>
+          </w:p>
+        </w:tc>
+        <w:tc>
+          <w:p>
+            <w:pPr>
+              <w:pStyle w:val="Compact"/>
+              <w:jc w:val="right"/>
+            </w:pPr>
+            <w:r>
+              <w:t xml:space="preserve">0.297</w:t>
+            </w:r>
+          </w:p>
+        </w:tc>
+        <w:tc>
+          <w:p>
+            <w:pPr>
+              <w:pStyle w:val="Compact"/>
+              <w:jc w:val="right"/>
+            </w:pPr>
+            <w:r>
+              <w:t xml:space="preserve">−5.614</w:t>
+            </w:r>
+          </w:p>
+        </w:tc>
+        <w:tc>
+          <w:p>
+            <w:pPr>
+              <w:pStyle w:val="Compact"/>
+              <w:jc w:val="right"/>
+            </w:pPr>
+            <w:r>
+              <w:t xml:space="preserve">&lt; .001</w:t>
+            </w:r>
+          </w:p>
+        </w:tc>
+      </w:tr>
+      <w:tr>
+        <w:tc>
+          <w:p>
+            <w:pPr>
+              <w:pStyle w:val="Compact"/>
+              <w:jc w:val="left"/>
+            </w:pPr>
+            <w:r>
+              <w:t xml:space="preserve">Syllable structure (</w:t>
+            </w:r>
+            <w:r>
+              <w:t xml:space="preserve">γ</w:t>
+            </w:r>
+            <w:r>
+              <w:rPr>
+                <w:vertAlign w:val="subscript"/>
+              </w:rPr>
+              <w:t xml:space="preserve">01</w:t>
+            </w:r>
+            <w:r>
+              <w:t xml:space="preserve">)</w:t>
+            </w:r>
+          </w:p>
+        </w:tc>
+        <w:tc>
+          <w:p>
+            <w:pPr>
+              <w:pStyle w:val="Compact"/>
+              <w:jc w:val="right"/>
+            </w:pPr>
+            <w:r>
+              <w:t xml:space="preserve">−0.191</w:t>
+            </w:r>
+          </w:p>
+        </w:tc>
+        <w:tc>
+          <w:p>
+            <w:pPr>
+              <w:pStyle w:val="Compact"/>
+              <w:jc w:val="right"/>
+            </w:pPr>
+            <w:r>
+              <w:t xml:space="preserve">0.105</w:t>
+            </w:r>
+          </w:p>
+        </w:tc>
+        <w:tc>
+          <w:p>
+            <w:pPr>
+              <w:pStyle w:val="Compact"/>
+              <w:jc w:val="right"/>
+            </w:pPr>
+            <w:r>
+              <w:t xml:space="preserve">−1.822</w:t>
+            </w:r>
+          </w:p>
+        </w:tc>
+        <w:tc>
+          <w:p>
+            <w:pPr>
+              <w:pStyle w:val="Compact"/>
+              <w:jc w:val="right"/>
+            </w:pPr>
+            <w:r>
+              <w:t xml:space="preserve">.068</w:t>
+            </w:r>
+          </w:p>
+        </w:tc>
+      </w:tr>
+      <w:tr>
+        <w:tc>
+          <w:p>
+            <w:pPr>
+              <w:pStyle w:val="Compact"/>
+              <w:jc w:val="left"/>
+            </w:pPr>
+            <w:r>
+              <w:t xml:space="preserve">Lexical stress (</w:t>
+            </w:r>
+            <w:r>
+              <w:t xml:space="preserve">γ</w:t>
+            </w:r>
+            <w:r>
+              <w:rPr>
+                <w:vertAlign w:val="subscript"/>
+              </w:rPr>
+              <w:t xml:space="preserve">11</w:t>
+            </w:r>
+            <w:r>
+              <w:t xml:space="preserve">)</w:t>
+            </w:r>
+          </w:p>
+        </w:tc>
+        <w:tc>
+          <w:p>
+            <w:pPr>
+              <w:pStyle w:val="Compact"/>
+              <w:jc w:val="right"/>
+            </w:pPr>
+            <w:r>
+              <w:t xml:space="preserve">−0.116</w:t>
+            </w:r>
+          </w:p>
+        </w:tc>
+        <w:tc>
+          <w:p>
+            <w:pPr>
+              <w:pStyle w:val="Compact"/>
+              <w:jc w:val="right"/>
+            </w:pPr>
+            <w:r>
+              <w:t xml:space="preserve">0.136</w:t>
+            </w:r>
+          </w:p>
+        </w:tc>
+        <w:tc>
+          <w:p>
+            <w:pPr>
+              <w:pStyle w:val="Compact"/>
+              <w:jc w:val="right"/>
+            </w:pPr>
+            <w:r>
+              <w:t xml:space="preserve">−0.853</w:t>
+            </w:r>
+          </w:p>
+        </w:tc>
+        <w:tc>
+          <w:p>
+            <w:pPr>
+              <w:pStyle w:val="Compact"/>
+              <w:jc w:val="right"/>
+            </w:pPr>
+            <w:r>
+              <w:t xml:space="preserve">.394</w:t>
+            </w:r>
+          </w:p>
+        </w:tc>
+      </w:tr>
+      <w:tr>
+        <w:tc>
+          <w:p>
+            <w:pPr>
+              <w:pStyle w:val="Compact"/>
+              <w:jc w:val="left"/>
+            </w:pPr>
+            <w:r>
+              <w:t xml:space="preserve">Group NIN (</w:t>
+            </w:r>
+            <w:r>
+              <w:t xml:space="preserve">γ</w:t>
+            </w:r>
+            <w:r>
+              <w:rPr>
+                <w:vertAlign w:val="subscript"/>
+              </w:rPr>
+              <w:t xml:space="preserve">21</w:t>
+            </w:r>
+            <w:r>
+              <w:t xml:space="preserve">)</w:t>
+            </w:r>
+          </w:p>
+        </w:tc>
+        <w:tc>
+          <w:p>
+            <w:pPr>
+              <w:pStyle w:val="Compact"/>
+              <w:jc w:val="right"/>
+            </w:pPr>
+            <w:r>
+              <w:t xml:space="preserve">−0.078</w:t>
+            </w:r>
+          </w:p>
+        </w:tc>
+        <w:tc>
+          <w:p>
+            <w:pPr>
+              <w:pStyle w:val="Compact"/>
+              <w:jc w:val="right"/>
+            </w:pPr>
+            <w:r>
+              <w:t xml:space="preserve">0.276</w:t>
+            </w:r>
+          </w:p>
+        </w:tc>
+        <w:tc>
+          <w:p>
+            <w:pPr>
+              <w:pStyle w:val="Compact"/>
+              <w:jc w:val="right"/>
+            </w:pPr>
+            <w:r>
+              <w:t xml:space="preserve">−0.284</w:t>
+            </w:r>
+          </w:p>
+        </w:tc>
+        <w:tc>
+          <w:p>
+            <w:pPr>
+              <w:pStyle w:val="Compact"/>
+              <w:jc w:val="right"/>
+            </w:pPr>
+            <w:r>
+              <w:t xml:space="preserve">.777</w:t>
+            </w:r>
+          </w:p>
+        </w:tc>
+      </w:tr>
+      <w:tr>
+        <w:tc>
+          <w:p>
+            <w:pPr>
+              <w:pStyle w:val="Compact"/>
+              <w:jc w:val="left"/>
+            </w:pPr>
+            <w:r>
+              <w:t xml:space="preserve">Group IN (</w:t>
+            </w:r>
+            <w:r>
+              <w:t xml:space="preserve">γ</w:t>
+            </w:r>
+            <w:r>
+              <w:rPr>
+                <w:vertAlign w:val="subscript"/>
+              </w:rPr>
+              <w:t xml:space="preserve">31</w:t>
+            </w:r>
+            <w:r>
+              <w:t xml:space="preserve">)</w:t>
+            </w:r>
+          </w:p>
+        </w:tc>
+        <w:tc>
+          <w:p>
+            <w:pPr>
+              <w:pStyle w:val="Compact"/>
+              <w:jc w:val="right"/>
+            </w:pPr>
+            <w:r>
+              <w:t xml:space="preserve">−0.227</w:t>
+            </w:r>
+          </w:p>
+        </w:tc>
+        <w:tc>
+          <w:p>
+            <w:pPr>
+              <w:pStyle w:val="Compact"/>
+              <w:jc w:val="right"/>
+            </w:pPr>
+            <w:r>
+              <w:t xml:space="preserve">0.282</w:t>
+            </w:r>
+          </w:p>
+        </w:tc>
+        <w:tc>
+          <w:p>
+            <w:pPr>
+              <w:pStyle w:val="Compact"/>
+              <w:jc w:val="right"/>
+            </w:pPr>
+            <w:r>
+              <w:t xml:space="preserve">−0.804</w:t>
+            </w:r>
+          </w:p>
+        </w:tc>
+        <w:tc>
+          <w:p>
+            <w:pPr>
+              <w:pStyle w:val="Compact"/>
+              <w:jc w:val="right"/>
+            </w:pPr>
+            <w:r>
+              <w:t xml:space="preserve">.421</w:t>
+            </w:r>
+          </w:p>
+        </w:tc>
+      </w:tr>
+      <w:tr>
+        <w:tc>
+          <w:p>
+            <w:pPr>
+              <w:pStyle w:val="Compact"/>
+              <w:jc w:val="left"/>
+            </w:pPr>
+            <w:r>
+              <w:t xml:space="preserve">Time</w:t>
+            </w:r>
+            <w:r>
+              <w:rPr>
+                <w:vertAlign w:val="superscript"/>
+              </w:rPr>
+              <w:t xml:space="preserve">1</w:t>
+            </w:r>
+            <w:r>
+              <w:t xml:space="preserve"> </w:t>
+            </w:r>
+            <w:r>
+              <w:t xml:space="preserve">× Syllable structure (</w:t>
+            </w:r>
+            <w:r>
+              <w:t xml:space="preserve">γ</w:t>
+            </w:r>
+            <w:r>
+              <w:rPr>
+                <w:vertAlign w:val="subscript"/>
+              </w:rPr>
+              <w:t xml:space="preserve">02</w:t>
+            </w:r>
+            <w:r>
+              <w:t xml:space="preserve">)</w:t>
+            </w:r>
+          </w:p>
+        </w:tc>
+        <w:tc>
+          <w:p>
+            <w:pPr>
+              <w:pStyle w:val="Compact"/>
+              <w:jc w:val="right"/>
+            </w:pPr>
+            <w:r>
+              <w:t xml:space="preserve">0.831</w:t>
+            </w:r>
+          </w:p>
+        </w:tc>
+        <w:tc>
+          <w:p>
+            <w:pPr>
+              <w:pStyle w:val="Compact"/>
+              <w:jc w:val="right"/>
+            </w:pPr>
+            <w:r>
+              <w:t xml:space="preserve">0.374</w:t>
+            </w:r>
+          </w:p>
+        </w:tc>
+        <w:tc>
+          <w:p>
+            <w:pPr>
+              <w:pStyle w:val="Compact"/>
+              <w:jc w:val="right"/>
+            </w:pPr>
+            <w:r>
+              <w:t xml:space="preserve">2.223</w:t>
+            </w:r>
+          </w:p>
+        </w:tc>
+        <w:tc>
+          <w:p>
+            <w:pPr>
+              <w:pStyle w:val="Compact"/>
+              <w:jc w:val="right"/>
+            </w:pPr>
+            <w:r>
+              <w:t xml:space="preserve">.026</w:t>
+            </w:r>
+          </w:p>
+        </w:tc>
+      </w:tr>
+      <w:tr>
+        <w:tc>
+          <w:p>
+            <w:pPr>
+              <w:pStyle w:val="Compact"/>
+              <w:jc w:val="left"/>
+            </w:pPr>
+            <w:r>
+              <w:t xml:space="preserve">Time</w:t>
+            </w:r>
+            <w:r>
+              <w:rPr>
+                <w:vertAlign w:val="superscript"/>
+              </w:rPr>
+              <w:t xml:space="preserve">2</w:t>
+            </w:r>
+            <w:r>
+              <w:t xml:space="preserve"> </w:t>
+            </w:r>
+            <w:r>
+              <w:t xml:space="preserve">× Syllable structure (</w:t>
+            </w:r>
+            <w:r>
+              <w:t xml:space="preserve">γ</w:t>
+            </w:r>
+            <w:r>
+              <w:rPr>
+                <w:vertAlign w:val="subscript"/>
+              </w:rPr>
+              <w:t xml:space="preserve">12</w:t>
+            </w:r>
+            <w:r>
+              <w:t xml:space="preserve">)</w:t>
+            </w:r>
+          </w:p>
+        </w:tc>
+        <w:tc>
+          <w:p>
+            <w:pPr>
+              <w:pStyle w:val="Compact"/>
+              <w:jc w:val="right"/>
+            </w:pPr>
+            <w:r>
+              <w:t xml:space="preserve">0.434</w:t>
+            </w:r>
+          </w:p>
+        </w:tc>
+        <w:tc>
+          <w:p>
+            <w:pPr>
+              <w:pStyle w:val="Compact"/>
+              <w:jc w:val="right"/>
+            </w:pPr>
+            <w:r>
+              <w:t xml:space="preserve">0.241</w:t>
+            </w:r>
+          </w:p>
+        </w:tc>
+        <w:tc>
+          <w:p>
+            <w:pPr>
+              <w:pStyle w:val="Compact"/>
+              <w:jc w:val="right"/>
+            </w:pPr>
+            <w:r>
+              <w:t xml:space="preserve">1.805</w:t>
+            </w:r>
+          </w:p>
+        </w:tc>
+        <w:tc>
+          <w:p>
+            <w:pPr>
+              <w:pStyle w:val="Compact"/>
+              <w:jc w:val="right"/>
+            </w:pPr>
+            <w:r>
+              <w:t xml:space="preserve">.071</w:t>
+            </w:r>
+          </w:p>
+        </w:tc>
+      </w:tr>
+      <w:tr>
+        <w:tc>
+          <w:p>
+            <w:pPr>
+              <w:pStyle w:val="Compact"/>
+              <w:jc w:val="left"/>
+            </w:pPr>
+            <w:r>
+              <w:t xml:space="preserve">Time</w:t>
+            </w:r>
+            <w:r>
+              <w:rPr>
+                <w:vertAlign w:val="superscript"/>
+              </w:rPr>
+              <w:t xml:space="preserve">3</w:t>
+            </w:r>
+            <w:r>
+              <w:t xml:space="preserve"> </w:t>
+            </w:r>
+            <w:r>
+              <w:t xml:space="preserve">× Syllable structure (</w:t>
+            </w:r>
+            <w:r>
+              <w:t xml:space="preserve">γ</w:t>
+            </w:r>
+            <w:r>
+              <w:rPr>
+                <w:vertAlign w:val="subscript"/>
+              </w:rPr>
+              <w:t xml:space="preserve">22</w:t>
+            </w:r>
+            <w:r>
+              <w:t xml:space="preserve">)</w:t>
+            </w:r>
+          </w:p>
+        </w:tc>
+        <w:tc>
+          <w:p>
+            <w:pPr>
+              <w:pStyle w:val="Compact"/>
+              <w:jc w:val="right"/>
+            </w:pPr>
+            <w:r>
+              <w:t xml:space="preserve">−0.252</w:t>
+            </w:r>
+          </w:p>
+        </w:tc>
+        <w:tc>
+          <w:p>
+            <w:pPr>
+              <w:pStyle w:val="Compact"/>
+              <w:jc w:val="right"/>
+            </w:pPr>
+            <w:r>
+              <w:t xml:space="preserve">0.161</w:t>
+            </w:r>
+          </w:p>
+        </w:tc>
+        <w:tc>
+          <w:p>
+            <w:pPr>
+              <w:pStyle w:val="Compact"/>
+              <w:jc w:val="right"/>
+            </w:pPr>
+            <w:r>
+              <w:t xml:space="preserve">−1.565</w:t>
+            </w:r>
+          </w:p>
+        </w:tc>
+        <w:tc>
+          <w:p>
+            <w:pPr>
+              <w:pStyle w:val="Compact"/>
+              <w:jc w:val="right"/>
+            </w:pPr>
+            <w:r>
+              <w:t xml:space="preserve">.118</w:t>
+            </w:r>
+          </w:p>
+        </w:tc>
+      </w:tr>
+      <w:tr>
+        <w:tc>
+          <w:p>
+            <w:pPr>
+              <w:pStyle w:val="Compact"/>
+              <w:jc w:val="left"/>
+            </w:pPr>
+            <w:r>
+              <w:t xml:space="preserve">Time</w:t>
+            </w:r>
+            <w:r>
+              <w:rPr>
+                <w:vertAlign w:val="superscript"/>
+              </w:rPr>
+              <w:t xml:space="preserve">1</w:t>
+            </w:r>
+            <w:r>
+              <w:t xml:space="preserve"> </w:t>
+            </w:r>
+            <w:r>
+              <w:t xml:space="preserve">× Lexical stress (</w:t>
+            </w:r>
+            <w:r>
+              <w:t xml:space="preserve">γ</w:t>
+            </w:r>
+            <w:r>
+              <w:rPr>
+                <w:vertAlign w:val="subscript"/>
+              </w:rPr>
+              <w:t xml:space="preserve">32</w:t>
+            </w:r>
+            <w:r>
+              <w:t xml:space="preserve">)</w:t>
+            </w:r>
+          </w:p>
+        </w:tc>
+        <w:tc>
+          <w:p>
+            <w:pPr>
+              <w:pStyle w:val="Compact"/>
+              <w:jc w:val="right"/>
+            </w:pPr>
+            <w:r>
+              <w:t xml:space="preserve">−0.215</w:t>
+            </w:r>
+          </w:p>
+        </w:tc>
+        <w:tc>
+          <w:p>
+            <w:pPr>
+              <w:pStyle w:val="Compact"/>
+              <w:jc w:val="right"/>
+            </w:pPr>
+            <w:r>
+              <w:t xml:space="preserve">0.374</w:t>
+            </w:r>
+          </w:p>
+        </w:tc>
+        <w:tc>
+          <w:p>
+            <w:pPr>
+              <w:pStyle w:val="Compact"/>
+              <w:jc w:val="right"/>
+            </w:pPr>
+            <w:r>
+              <w:t xml:space="preserve">−0.575</w:t>
+            </w:r>
+          </w:p>
+        </w:tc>
+        <w:tc>
+          <w:p>
+            <w:pPr>
+              <w:pStyle w:val="Compact"/>
+              <w:jc w:val="right"/>
+            </w:pPr>
+            <w:r>
+              <w:t xml:space="preserve">.565</w:t>
+            </w:r>
+          </w:p>
+        </w:tc>
+      </w:tr>
+      <w:tr>
+        <w:tc>
+          <w:p>
+            <w:pPr>
+              <w:pStyle w:val="Compact"/>
+              <w:jc w:val="left"/>
+            </w:pPr>
+            <w:r>
+              <w:t xml:space="preserve">Time</w:t>
+            </w:r>
+            <w:r>
+              <w:rPr>
+                <w:vertAlign w:val="superscript"/>
+              </w:rPr>
+              <w:t xml:space="preserve">2</w:t>
+            </w:r>
+            <w:r>
+              <w:t xml:space="preserve"> </w:t>
+            </w:r>
+            <w:r>
+              <w:t xml:space="preserve">× Lexical stress (</w:t>
+            </w:r>
+            <w:r>
+              <w:t xml:space="preserve">γ</w:t>
+            </w:r>
+            <w:r>
+              <w:rPr>
+                <w:vertAlign w:val="subscript"/>
+              </w:rPr>
+              <w:t xml:space="preserve">03</w:t>
+            </w:r>
+            <w:r>
+              <w:t xml:space="preserve">)</w:t>
+            </w:r>
+          </w:p>
+        </w:tc>
+        <w:tc>
+          <w:p>
+            <w:pPr>
+              <w:pStyle w:val="Compact"/>
+              <w:jc w:val="right"/>
+            </w:pPr>
+            <w:r>
+              <w:t xml:space="preserve">0.605</w:t>
+            </w:r>
+          </w:p>
+        </w:tc>
+        <w:tc>
+          <w:p>
+            <w:pPr>
+              <w:pStyle w:val="Compact"/>
+              <w:jc w:val="right"/>
+            </w:pPr>
+            <w:r>
+              <w:t xml:space="preserve">0.241</w:t>
+            </w:r>
+          </w:p>
+        </w:tc>
+        <w:tc>
+          <w:p>
+            <w:pPr>
+              <w:pStyle w:val="Compact"/>
+              <w:jc w:val="right"/>
+            </w:pPr>
+            <w:r>
+              <w:t xml:space="preserve">2.516</w:t>
+            </w:r>
+          </w:p>
+        </w:tc>
+        <w:tc>
+          <w:p>
+            <w:pPr>
+              <w:pStyle w:val="Compact"/>
+              <w:jc w:val="right"/>
+            </w:pPr>
+            <w:r>
+              <w:t xml:space="preserve">.012</w:t>
+            </w:r>
+          </w:p>
+        </w:tc>
+      </w:tr>
+      <w:tr>
+        <w:tc>
+          <w:p>
+            <w:pPr>
+              <w:pStyle w:val="Compact"/>
+              <w:jc w:val="left"/>
+            </w:pPr>
+            <w:r>
+              <w:t xml:space="preserve">Time</w:t>
+            </w:r>
+            <w:r>
+              <w:rPr>
+                <w:vertAlign w:val="superscript"/>
+              </w:rPr>
+              <w:t xml:space="preserve">3</w:t>
+            </w:r>
+            <w:r>
+              <w:t xml:space="preserve"> </w:t>
+            </w:r>
+            <w:r>
+              <w:t xml:space="preserve">× Lexical stress (</w:t>
+            </w:r>
+            <w:r>
+              <w:t xml:space="preserve">γ</w:t>
+            </w:r>
+            <w:r>
+              <w:rPr>
+                <w:vertAlign w:val="subscript"/>
+              </w:rPr>
+              <w:t xml:space="preserve">13</w:t>
+            </w:r>
+            <w:r>
+              <w:t xml:space="preserve">)</w:t>
+            </w:r>
+          </w:p>
+        </w:tc>
+        <w:tc>
+          <w:p>
+            <w:pPr>
+              <w:pStyle w:val="Compact"/>
+              <w:jc w:val="right"/>
+            </w:pPr>
+            <w:r>
+              <w:t xml:space="preserve">−0.577</w:t>
+            </w:r>
+          </w:p>
+        </w:tc>
+        <w:tc>
+          <w:p>
+            <w:pPr>
+              <w:pStyle w:val="Compact"/>
+              <w:jc w:val="right"/>
+            </w:pPr>
+            <w:r>
+              <w:t xml:space="preserve">0.161</w:t>
+            </w:r>
+          </w:p>
+        </w:tc>
+        <w:tc>
+          <w:p>
+            <w:pPr>
+              <w:pStyle w:val="Compact"/>
+              <w:jc w:val="right"/>
+            </w:pPr>
+            <w:r>
+              <w:t xml:space="preserve">−3.587</w:t>
+            </w:r>
+          </w:p>
+        </w:tc>
+        <w:tc>
+          <w:p>
+            <w:pPr>
+              <w:pStyle w:val="Compact"/>
+              <w:jc w:val="right"/>
+            </w:pPr>
+            <w:r>
+              <w:t xml:space="preserve">&lt; .001</w:t>
+            </w:r>
+          </w:p>
+        </w:tc>
+      </w:tr>
+      <w:tr>
+        <w:tc>
+          <w:p>
+            <w:pPr>
+              <w:pStyle w:val="Compact"/>
+              <w:jc w:val="left"/>
+            </w:pPr>
+            <w:r>
+              <w:t xml:space="preserve">Syllable structure × Lexical stress (</w:t>
+            </w:r>
+            <w:r>
+              <w:t xml:space="preserve">γ</w:t>
+            </w:r>
+            <w:r>
+              <w:rPr>
+                <w:vertAlign w:val="subscript"/>
+              </w:rPr>
+              <w:t xml:space="preserve">23</w:t>
+            </w:r>
+            <w:r>
+              <w:t xml:space="preserve">)</w:t>
+            </w:r>
+          </w:p>
+        </w:tc>
+        <w:tc>
+          <w:p>
+            <w:pPr>
+              <w:pStyle w:val="Compact"/>
+              <w:jc w:val="right"/>
+            </w:pPr>
+            <w:r>
+              <w:t xml:space="preserve">−0.029</w:t>
+            </w:r>
+          </w:p>
+        </w:tc>
+        <w:tc>
+          <w:p>
+            <w:pPr>
+              <w:pStyle w:val="Compact"/>
+              <w:jc w:val="right"/>
+            </w:pPr>
+            <w:r>
+              <w:t xml:space="preserve">0.100</w:t>
+            </w:r>
+          </w:p>
+        </w:tc>
+        <w:tc>
+          <w:p>
+            <w:pPr>
+              <w:pStyle w:val="Compact"/>
+              <w:jc w:val="right"/>
+            </w:pPr>
+            <w:r>
+              <w:t xml:space="preserve">−0.289</w:t>
+            </w:r>
+          </w:p>
+        </w:tc>
+        <w:tc>
+          <w:p>
+            <w:pPr>
+              <w:pStyle w:val="Compact"/>
+              <w:jc w:val="right"/>
+            </w:pPr>
+            <w:r>
+              <w:t xml:space="preserve">.773</w:t>
+            </w:r>
+          </w:p>
+        </w:tc>
+      </w:tr>
+      <w:tr>
+        <w:tc>
+          <w:p>
+            <w:pPr>
+              <w:pStyle w:val="Compact"/>
+              <w:jc w:val="left"/>
+            </w:pPr>
+            <w:r>
+              <w:t xml:space="preserve">Time</w:t>
+            </w:r>
+            <w:r>
+              <w:rPr>
+                <w:vertAlign w:val="superscript"/>
+              </w:rPr>
+              <w:t xml:space="preserve">1</w:t>
+            </w:r>
+            <w:r>
+              <w:t xml:space="preserve"> </w:t>
+            </w:r>
+            <w:r>
+              <w:t xml:space="preserve">× Group NIN (</w:t>
+            </w:r>
+            <w:r>
+              <w:t xml:space="preserve">γ</w:t>
+            </w:r>
+            <w:r>
+              <w:rPr>
+                <w:vertAlign w:val="subscript"/>
+              </w:rPr>
+              <w:t xml:space="preserve">33</w:t>
+            </w:r>
+            <w:r>
+              <w:t xml:space="preserve">)</w:t>
+            </w:r>
+          </w:p>
+        </w:tc>
+        <w:tc>
+          <w:p>
+            <w:pPr>
+              <w:pStyle w:val="Compact"/>
+              <w:jc w:val="right"/>
+            </w:pPr>
+            <w:r>
+              <w:t xml:space="preserve">0.456</w:t>
+            </w:r>
+          </w:p>
+        </w:tc>
+        <w:tc>
+          <w:p>
+            <w:pPr>
+              <w:pStyle w:val="Compact"/>
+              <w:jc w:val="right"/>
+            </w:pPr>
+            <w:r>
+              <w:t xml:space="preserve">0.925</w:t>
+            </w:r>
+          </w:p>
+        </w:tc>
+        <w:tc>
+          <w:p>
+            <w:pPr>
+              <w:pStyle w:val="Compact"/>
+              <w:jc w:val="right"/>
+            </w:pPr>
+            <w:r>
+              <w:t xml:space="preserve">0.493</w:t>
+            </w:r>
+          </w:p>
+        </w:tc>
+        <w:tc>
+          <w:p>
+            <w:pPr>
+              <w:pStyle w:val="Compact"/>
+              <w:jc w:val="right"/>
+            </w:pPr>
+            <w:r>
+              <w:t xml:space="preserve">.622</w:t>
+            </w:r>
+          </w:p>
+        </w:tc>
+      </w:tr>
+      <w:tr>
+        <w:tc>
+          <w:p>
+            <w:pPr>
+              <w:pStyle w:val="Compact"/>
+              <w:jc w:val="left"/>
+            </w:pPr>
+            <w:r>
+              <w:t xml:space="preserve">Time</w:t>
+            </w:r>
+            <w:r>
+              <w:rPr>
+                <w:vertAlign w:val="superscript"/>
+              </w:rPr>
+              <w:t xml:space="preserve">1</w:t>
+            </w:r>
+            <w:r>
+              <w:t xml:space="preserve"> </w:t>
+            </w:r>
+            <w:r>
+              <w:t xml:space="preserve">× Group IN (</w:t>
+            </w:r>
+            <w:r>
+              <w:t xml:space="preserve">γ</w:t>
+            </w:r>
+            <w:r>
+              <w:rPr>
+                <w:vertAlign w:val="subscript"/>
+              </w:rPr>
+              <w:t xml:space="preserve">04</w:t>
+            </w:r>
+            <w:r>
+              <w:t xml:space="preserve">)</w:t>
+            </w:r>
+          </w:p>
+        </w:tc>
+        <w:tc>
+          <w:p>
+            <w:pPr>
+              <w:pStyle w:val="Compact"/>
+              <w:jc w:val="right"/>
+            </w:pPr>
+            <w:r>
+              <w:t xml:space="preserve">0.908</w:t>
+            </w:r>
+          </w:p>
+        </w:tc>
+        <w:tc>
+          <w:p>
+            <w:pPr>
+              <w:pStyle w:val="Compact"/>
+              <w:jc w:val="right"/>
+            </w:pPr>
+            <w:r>
+              <w:t xml:space="preserve">0.945</w:t>
+            </w:r>
+          </w:p>
+        </w:tc>
+        <w:tc>
+          <w:p>
+            <w:pPr>
+              <w:pStyle w:val="Compact"/>
+              <w:jc w:val="right"/>
+            </w:pPr>
+            <w:r>
+              <w:t xml:space="preserve">0.961</w:t>
+            </w:r>
+          </w:p>
+        </w:tc>
+        <w:tc>
+          <w:p>
+            <w:pPr>
+              <w:pStyle w:val="Compact"/>
+              <w:jc w:val="right"/>
+            </w:pPr>
+            <w:r>
+              <w:t xml:space="preserve">.337</w:t>
+            </w:r>
+          </w:p>
+        </w:tc>
+      </w:tr>
+      <w:tr>
+        <w:tc>
+          <w:p>
+            <w:pPr>
+              <w:pStyle w:val="Compact"/>
+              <w:jc w:val="left"/>
+            </w:pPr>
+            <w:r>
+              <w:t xml:space="preserve">Time</w:t>
+            </w:r>
+            <w:r>
+              <w:rPr>
+                <w:vertAlign w:val="superscript"/>
+              </w:rPr>
+              <w:t xml:space="preserve">2</w:t>
+            </w:r>
+            <w:r>
+              <w:t xml:space="preserve"> </w:t>
+            </w:r>
+            <w:r>
+              <w:t xml:space="preserve">× Group NIN (</w:t>
+            </w:r>
+            <w:r>
+              <w:t xml:space="preserve">γ</w:t>
+            </w:r>
+            <w:r>
+              <w:rPr>
+                <w:vertAlign w:val="subscript"/>
+              </w:rPr>
+              <w:t xml:space="preserve">14</w:t>
+            </w:r>
+            <w:r>
+              <w:t xml:space="preserve">)</w:t>
+            </w:r>
+          </w:p>
+        </w:tc>
+        <w:tc>
+          <w:p>
+            <w:pPr>
+              <w:pStyle w:val="Compact"/>
+              <w:jc w:val="right"/>
+            </w:pPr>
+            <w:r>
+              <w:t xml:space="preserve">1.828</w:t>
+            </w:r>
+          </w:p>
+        </w:tc>
+        <w:tc>
+          <w:p>
+            <w:pPr>
+              <w:pStyle w:val="Compact"/>
+              <w:jc w:val="right"/>
+            </w:pPr>
+            <w:r>
+              <w:t xml:space="preserve">0.470</w:t>
+            </w:r>
+          </w:p>
+        </w:tc>
+        <w:tc>
+          <w:p>
+            <w:pPr>
+              <w:pStyle w:val="Compact"/>
+              <w:jc w:val="right"/>
+            </w:pPr>
+            <w:r>
+              <w:t xml:space="preserve">3.888</w:t>
+            </w:r>
+          </w:p>
+        </w:tc>
+        <w:tc>
+          <w:p>
+            <w:pPr>
+              <w:pStyle w:val="Compact"/>
+              <w:jc w:val="right"/>
+            </w:pPr>
+            <w:r>
+              <w:t xml:space="preserve">&lt; .001</w:t>
+            </w:r>
+          </w:p>
+        </w:tc>
+      </w:tr>
+      <w:tr>
+        <w:tc>
+          <w:p>
+            <w:pPr>
+              <w:pStyle w:val="Compact"/>
+              <w:jc w:val="left"/>
+            </w:pPr>
+            <w:r>
+              <w:t xml:space="preserve">Time</w:t>
+            </w:r>
+            <w:r>
+              <w:rPr>
+                <w:vertAlign w:val="superscript"/>
+              </w:rPr>
+              <w:t xml:space="preserve">2</w:t>
+            </w:r>
+            <w:r>
+              <w:t xml:space="preserve"> </w:t>
+            </w:r>
+            <w:r>
+              <w:t xml:space="preserve">× Group IN (</w:t>
+            </w:r>
+            <w:r>
+              <w:t xml:space="preserve">γ</w:t>
+            </w:r>
+            <w:r>
+              <w:rPr>
+                <w:vertAlign w:val="subscript"/>
+              </w:rPr>
+              <w:t xml:space="preserve">24</w:t>
+            </w:r>
+            <w:r>
+              <w:t xml:space="preserve">)</w:t>
+            </w:r>
+          </w:p>
+        </w:tc>
+        <w:tc>
+          <w:p>
+            <w:pPr>
+              <w:pStyle w:val="Compact"/>
+              <w:jc w:val="right"/>
+            </w:pPr>
+            <w:r>
+              <w:t xml:space="preserve">1.624</w:t>
+            </w:r>
+          </w:p>
+        </w:tc>
+        <w:tc>
+          <w:p>
+            <w:pPr>
+              <w:pStyle w:val="Compact"/>
+              <w:jc w:val="right"/>
+            </w:pPr>
+            <w:r>
+              <w:t xml:space="preserve">0.480</w:t>
+            </w:r>
+          </w:p>
+        </w:tc>
+        <w:tc>
+          <w:p>
+            <w:pPr>
+              <w:pStyle w:val="Compact"/>
+              <w:jc w:val="right"/>
+            </w:pPr>
+            <w:r>
+              <w:t xml:space="preserve">3.384</w:t>
+            </w:r>
+          </w:p>
+        </w:tc>
+        <w:tc>
+          <w:p>
+            <w:pPr>
+              <w:pStyle w:val="Compact"/>
+              <w:jc w:val="right"/>
+            </w:pPr>
+            <w:r>
+              <w:t xml:space="preserve">&lt; .001</w:t>
+            </w:r>
+          </w:p>
+        </w:tc>
+      </w:tr>
+      <w:tr>
+        <w:tc>
+          <w:p>
+            <w:pPr>
+              <w:pStyle w:val="Compact"/>
+              <w:jc w:val="left"/>
+            </w:pPr>
+            <w:r>
+              <w:t xml:space="preserve">Time</w:t>
+            </w:r>
+            <w:r>
+              <w:rPr>
+                <w:vertAlign w:val="superscript"/>
+              </w:rPr>
+              <w:t xml:space="preserve">3</w:t>
+            </w:r>
+            <w:r>
+              <w:t xml:space="preserve"> </w:t>
+            </w:r>
+            <w:r>
+              <w:t xml:space="preserve">× Group NIN (</w:t>
+            </w:r>
+            <w:r>
+              <w:t xml:space="preserve">γ</w:t>
+            </w:r>
+            <w:r>
+              <w:rPr>
+                <w:vertAlign w:val="subscript"/>
+              </w:rPr>
+              <w:t xml:space="preserve">34</w:t>
+            </w:r>
+            <w:r>
+              <w:t xml:space="preserve">)</w:t>
+            </w:r>
+          </w:p>
+        </w:tc>
+        <w:tc>
+          <w:p>
+            <w:pPr>
+              <w:pStyle w:val="Compact"/>
+              <w:jc w:val="right"/>
+            </w:pPr>
+            <w:r>
+              <w:t xml:space="preserve">0.133</w:t>
+            </w:r>
+          </w:p>
+        </w:tc>
+        <w:tc>
+          <w:p>
+            <w:pPr>
+              <w:pStyle w:val="Compact"/>
+              <w:jc w:val="right"/>
+            </w:pPr>
+            <w:r>
+              <w:t xml:space="preserve">0.384</w:t>
+            </w:r>
+          </w:p>
+        </w:tc>
+        <w:tc>
+          <w:p>
+            <w:pPr>
+              <w:pStyle w:val="Compact"/>
+              <w:jc w:val="right"/>
+            </w:pPr>
+            <w:r>
+              <w:t xml:space="preserve">0.345</w:t>
+            </w:r>
+          </w:p>
+        </w:tc>
+        <w:tc>
+          <w:p>
+            <w:pPr>
+              <w:pStyle w:val="Compact"/>
+              <w:jc w:val="right"/>
+            </w:pPr>
+            <w:r>
+              <w:t xml:space="preserve">.730</w:t>
+            </w:r>
+          </w:p>
+        </w:tc>
+      </w:tr>
+      <w:tr>
+        <w:tc>
+          <w:p>
+            <w:pPr>
+              <w:pStyle w:val="Compact"/>
+              <w:jc w:val="left"/>
+            </w:pPr>
+            <w:r>
+              <w:t xml:space="preserve">Time</w:t>
+            </w:r>
+            <w:r>
+              <w:rPr>
+                <w:vertAlign w:val="superscript"/>
+              </w:rPr>
+              <w:t xml:space="preserve">3</w:t>
+            </w:r>
+            <w:r>
+              <w:t xml:space="preserve"> </w:t>
+            </w:r>
+            <w:r>
+              <w:t xml:space="preserve">× Group IN (</w:t>
+            </w:r>
+            <w:r>
+              <w:t xml:space="preserve">γ</w:t>
+            </w:r>
+            <w:r>
+              <w:rPr>
+                <w:vertAlign w:val="subscript"/>
+              </w:rPr>
+              <w:t xml:space="preserve">05</w:t>
+            </w:r>
+            <w:r>
+              <w:t xml:space="preserve">)</w:t>
+            </w:r>
+          </w:p>
+        </w:tc>
+        <w:tc>
+          <w:p>
+            <w:pPr>
+              <w:pStyle w:val="Compact"/>
+              <w:jc w:val="right"/>
+            </w:pPr>
+            <w:r>
+              <w:t xml:space="preserve">0.017</w:t>
+            </w:r>
+          </w:p>
+        </w:tc>
+        <w:tc>
+          <w:p>
+            <w:pPr>
+              <w:pStyle w:val="Compact"/>
+              <w:jc w:val="right"/>
+            </w:pPr>
+            <w:r>
+              <w:t xml:space="preserve">0.392</w:t>
+            </w:r>
+          </w:p>
+        </w:tc>
+        <w:tc>
+          <w:p>
+            <w:pPr>
+              <w:pStyle w:val="Compact"/>
+              <w:jc w:val="right"/>
+            </w:pPr>
+            <w:r>
+              <w:t xml:space="preserve">0.044</w:t>
+            </w:r>
+          </w:p>
+        </w:tc>
+        <w:tc>
+          <w:p>
+            <w:pPr>
+              <w:pStyle w:val="Compact"/>
+              <w:jc w:val="right"/>
+            </w:pPr>
+            <w:r>
+              <w:t xml:space="preserve">.965</w:t>
+            </w:r>
+          </w:p>
+        </w:tc>
+      </w:tr>
+      <w:tr>
+        <w:tc>
+          <w:p>
+            <w:pPr>
+              <w:pStyle w:val="Compact"/>
+              <w:jc w:val="left"/>
+            </w:pPr>
+            <w:r>
+              <w:t xml:space="preserve">Lexical stress × wm_std (</w:t>
+            </w:r>
+            <w:r>
+              <w:t xml:space="preserve">γ</w:t>
+            </w:r>
+            <w:r>
+              <w:rPr>
+                <w:vertAlign w:val="subscript"/>
+              </w:rPr>
+              <w:t xml:space="preserve">15</w:t>
+            </w:r>
+            <w:r>
+              <w:t xml:space="preserve">)</w:t>
+            </w:r>
+          </w:p>
+        </w:tc>
+        <w:tc>
+          <w:p>
+            <w:pPr>
+              <w:pStyle w:val="Compact"/>
+              <w:jc w:val="right"/>
+            </w:pPr>
+            <w:r>
+              <w:t xml:space="preserve">0.050</w:t>
+            </w:r>
+          </w:p>
+        </w:tc>
+        <w:tc>
+          <w:p>
+            <w:pPr>
+              <w:pStyle w:val="Compact"/>
+              <w:jc w:val="right"/>
+            </w:pPr>
+            <w:r>
+              <w:t xml:space="preserve">0.104</w:t>
+            </w:r>
+          </w:p>
+        </w:tc>
+        <w:tc>
+          <w:p>
+            <w:pPr>
+              <w:pStyle w:val="Compact"/>
+              <w:jc w:val="right"/>
+            </w:pPr>
+            <w:r>
+              <w:t xml:space="preserve">0.480</w:t>
+            </w:r>
+          </w:p>
+        </w:tc>
+        <w:tc>
+          <w:p>
+            <w:pPr>
+              <w:pStyle w:val="Compact"/>
+              <w:jc w:val="right"/>
+            </w:pPr>
+            <w:r>
+              <w:t xml:space="preserve">.632</w:t>
+            </w:r>
+          </w:p>
+        </w:tc>
+      </w:tr>
+      <w:tr>
+        <w:tc>
+          <w:p>
+            <w:pPr>
+              <w:pStyle w:val="Compact"/>
+              <w:jc w:val="left"/>
+            </w:pPr>
+            <w:r>
+              <w:t xml:space="preserve">Syllable structure × wm_std (</w:t>
+            </w:r>
+            <w:r>
+              <w:t xml:space="preserve">γ</w:t>
+            </w:r>
+            <w:r>
+              <w:rPr>
+                <w:vertAlign w:val="subscript"/>
+              </w:rPr>
+              <w:t xml:space="preserve">25</w:t>
+            </w:r>
+            <w:r>
+              <w:t xml:space="preserve">)</w:t>
+            </w:r>
+          </w:p>
+        </w:tc>
+        <w:tc>
+          <w:p>
+            <w:pPr>
+              <w:pStyle w:val="Compact"/>
+              <w:jc w:val="right"/>
+            </w:pPr>
+            <w:r>
+              <w:t xml:space="preserve">−0.003</w:t>
+            </w:r>
+          </w:p>
+        </w:tc>
+        <w:tc>
+          <w:p>
+            <w:pPr>
+              <w:pStyle w:val="Compact"/>
+              <w:jc w:val="right"/>
+            </w:pPr>
+            <w:r>
+              <w:t xml:space="preserve">0.057</w:t>
+            </w:r>
+          </w:p>
+        </w:tc>
+        <w:tc>
+          <w:p>
+            <w:pPr>
+              <w:pStyle w:val="Compact"/>
+              <w:jc w:val="right"/>
+            </w:pPr>
+            <w:r>
+              <w:t xml:space="preserve">−0.052</w:t>
+            </w:r>
+          </w:p>
+        </w:tc>
+        <w:tc>
+          <w:p>
+            <w:pPr>
+              <w:pStyle w:val="Compact"/>
+              <w:jc w:val="right"/>
+            </w:pPr>
+            <w:r>
+              <w:t xml:space="preserve">.958</w:t>
+            </w:r>
+          </w:p>
+        </w:tc>
+      </w:tr>
+      <w:tr>
+        <w:tc>
+          <w:p>
+            <w:pPr>
+              <w:pStyle w:val="Compact"/>
+              <w:jc w:val="left"/>
+            </w:pPr>
+            <w:r>
+              <w:t xml:space="preserve">Time</w:t>
+            </w:r>
+            <w:r>
+              <w:rPr>
+                <w:vertAlign w:val="superscript"/>
+              </w:rPr>
+              <w:t xml:space="preserve">1</w:t>
+            </w:r>
+            <w:r>
+              <w:t xml:space="preserve"> </w:t>
+            </w:r>
+            <w:r>
+              <w:t xml:space="preserve">× Syllable structure × Lexical stress (</w:t>
+            </w:r>
+            <w:r>
+              <w:t xml:space="preserve">γ</w:t>
+            </w:r>
+            <w:r>
+              <w:rPr>
+                <w:vertAlign w:val="subscript"/>
+              </w:rPr>
+              <w:t xml:space="preserve">35</w:t>
+            </w:r>
+            <w:r>
+              <w:t xml:space="preserve">)</w:t>
+            </w:r>
+          </w:p>
+        </w:tc>
+        <w:tc>
+          <w:p>
+            <w:pPr>
+              <w:pStyle w:val="Compact"/>
+              <w:jc w:val="right"/>
+            </w:pPr>
+            <w:r>
+              <w:t xml:space="preserve">−0.111</w:t>
+            </w:r>
+          </w:p>
+        </w:tc>
+        <w:tc>
+          <w:p>
+            <w:pPr>
+              <w:pStyle w:val="Compact"/>
+              <w:jc w:val="right"/>
+            </w:pPr>
+            <w:r>
+              <w:t xml:space="preserve">0.409</w:t>
+            </w:r>
+          </w:p>
+        </w:tc>
+        <w:tc>
+          <w:p>
+            <w:pPr>
+              <w:pStyle w:val="Compact"/>
+              <w:jc w:val="right"/>
+            </w:pPr>
+            <w:r>
+              <w:t xml:space="preserve">−0.271</w:t>
+            </w:r>
+          </w:p>
+        </w:tc>
+        <w:tc>
+          <w:p>
+            <w:pPr>
+              <w:pStyle w:val="Compact"/>
+              <w:jc w:val="right"/>
+            </w:pPr>
+            <w:r>
+              <w:t xml:space="preserve">.787</w:t>
+            </w:r>
+          </w:p>
+        </w:tc>
+      </w:tr>
+      <w:tr>
+        <w:tc>
+          <w:p>
+            <w:pPr>
+              <w:pStyle w:val="Compact"/>
+              <w:jc w:val="left"/>
+            </w:pPr>
+            <w:r>
+              <w:t xml:space="preserve">Time</w:t>
+            </w:r>
+            <w:r>
+              <w:rPr>
+                <w:vertAlign w:val="superscript"/>
+              </w:rPr>
+              <w:t xml:space="preserve">2</w:t>
+            </w:r>
+            <w:r>
+              <w:t xml:space="preserve"> </w:t>
+            </w:r>
+            <w:r>
+              <w:t xml:space="preserve">× Syllable structure × Lexical stress (</w:t>
+            </w:r>
+            <w:r>
+              <w:t xml:space="preserve">γ</w:t>
+            </w:r>
+            <w:r>
+              <w:rPr>
+                <w:vertAlign w:val="subscript"/>
+              </w:rPr>
+              <w:t xml:space="preserve">06</w:t>
+            </w:r>
+            <w:r>
+              <w:t xml:space="preserve">)</w:t>
+            </w:r>
+          </w:p>
+        </w:tc>
+        <w:tc>
+          <w:p>
+            <w:pPr>
+              <w:pStyle w:val="Compact"/>
+              <w:jc w:val="right"/>
+            </w:pPr>
+            <w:r>
+              <w:t xml:space="preserve">0.110</w:t>
+            </w:r>
+          </w:p>
+        </w:tc>
+        <w:tc>
+          <w:p>
+            <w:pPr>
+              <w:pStyle w:val="Compact"/>
+              <w:jc w:val="right"/>
+            </w:pPr>
+            <w:r>
+              <w:t xml:space="preserve">0.289</w:t>
+            </w:r>
+          </w:p>
+        </w:tc>
+        <w:tc>
+          <w:p>
+            <w:pPr>
+              <w:pStyle w:val="Compact"/>
+              <w:jc w:val="right"/>
+            </w:pPr>
+            <w:r>
+              <w:t xml:space="preserve">0.380</w:t>
+            </w:r>
+          </w:p>
+        </w:tc>
+        <w:tc>
+          <w:p>
+            <w:pPr>
+              <w:pStyle w:val="Compact"/>
+              <w:jc w:val="right"/>
+            </w:pPr>
+            <w:r>
+              <w:t xml:space="preserve">.704</w:t>
+            </w:r>
+          </w:p>
+        </w:tc>
+      </w:tr>
+      <w:tr>
+        <w:tc>
+          <w:p>
+            <w:pPr>
+              <w:pStyle w:val="Compact"/>
+              <w:jc w:val="left"/>
+            </w:pPr>
+            <w:r>
+              <w:t xml:space="preserve">Time</w:t>
+            </w:r>
+            <w:r>
+              <w:rPr>
+                <w:vertAlign w:val="superscript"/>
+              </w:rPr>
+              <w:t xml:space="preserve">3</w:t>
+            </w:r>
+            <w:r>
+              <w:t xml:space="preserve"> </w:t>
+            </w:r>
+            <w:r>
+              <w:t xml:space="preserve">× Syllable structure × Lexical stress (</w:t>
+            </w:r>
+            <w:r>
+              <w:t xml:space="preserve">γ</w:t>
+            </w:r>
+            <w:r>
+              <w:rPr>
+                <w:vertAlign w:val="subscript"/>
+              </w:rPr>
+              <w:t xml:space="preserve">16</w:t>
+            </w:r>
+            <w:r>
+              <w:t xml:space="preserve">)</w:t>
+            </w:r>
+          </w:p>
+        </w:tc>
+        <w:tc>
+          <w:p>
+            <w:pPr>
+              <w:pStyle w:val="Compact"/>
+              <w:jc w:val="right"/>
+            </w:pPr>
+            <w:r>
+              <w:t xml:space="preserve">−0.492</w:t>
+            </w:r>
+          </w:p>
+        </w:tc>
+        <w:tc>
+          <w:p>
+            <w:pPr>
+              <w:pStyle w:val="Compact"/>
+              <w:jc w:val="right"/>
+            </w:pPr>
+            <w:r>
+              <w:t xml:space="preserve">0.226</w:t>
+            </w:r>
+          </w:p>
+        </w:tc>
+        <w:tc>
+          <w:p>
+            <w:pPr>
+              <w:pStyle w:val="Compact"/>
+              <w:jc w:val="right"/>
+            </w:pPr>
+            <w:r>
+              <w:t xml:space="preserve">−2.179</w:t>
+            </w:r>
+          </w:p>
+        </w:tc>
+        <w:tc>
+          <w:p>
+            <w:pPr>
+              <w:pStyle w:val="Compact"/>
+              <w:jc w:val="right"/>
+            </w:pPr>
+            <w:r>
+              <w:t xml:space="preserve">.029</w:t>
+            </w:r>
+          </w:p>
+        </w:tc>
+      </w:tr>
+      <w:tr>
+        <w:tc>
+          <w:p>
+            <w:pPr>
+              <w:pStyle w:val="Compact"/>
+              <w:jc w:val="left"/>
+            </w:pPr>
+            <w:r>
+              <w:t xml:space="preserve">Syllable structure × Lexical stress × Group NIN (</w:t>
+            </w:r>
+            <w:r>
+              <w:t xml:space="preserve">γ</w:t>
+            </w:r>
+            <w:r>
+              <w:rPr>
+                <w:vertAlign w:val="subscript"/>
+              </w:rPr>
+              <w:t xml:space="preserve">26</w:t>
+            </w:r>
+            <w:r>
+              <w:t xml:space="preserve">)</w:t>
+            </w:r>
+          </w:p>
+        </w:tc>
+        <w:tc>
+          <w:p>
+            <w:pPr>
+              <w:pStyle w:val="Compact"/>
+              <w:jc w:val="right"/>
+            </w:pPr>
+            <w:r>
+              <w:t xml:space="preserve">0.001</w:t>
+            </w:r>
+          </w:p>
+        </w:tc>
+        <w:tc>
+          <w:p>
+            <w:pPr>
+              <w:pStyle w:val="Compact"/>
+              <w:jc w:val="right"/>
+            </w:pPr>
+            <w:r>
+              <w:t xml:space="preserve">0.069</w:t>
+            </w:r>
+          </w:p>
+        </w:tc>
+        <w:tc>
+          <w:p>
+            <w:pPr>
+              <w:pStyle w:val="Compact"/>
+              <w:jc w:val="right"/>
+            </w:pPr>
+            <w:r>
+              <w:t xml:space="preserve">0.022</w:t>
+            </w:r>
+          </w:p>
+        </w:tc>
+        <w:tc>
+          <w:p>
+            <w:pPr>
+              <w:pStyle w:val="Compact"/>
+              <w:jc w:val="right"/>
+            </w:pPr>
+            <w:r>
+              <w:t xml:space="preserve">.983</w:t>
+            </w:r>
+          </w:p>
+        </w:tc>
+      </w:tr>
+      <w:tr>
+        <w:tc>
+          <w:p>
+            <w:pPr>
+              <w:pStyle w:val="Compact"/>
+              <w:jc w:val="left"/>
+            </w:pPr>
+            <w:r>
+              <w:t xml:space="preserve">Syllable structure × Lexical stress × Group IN (</w:t>
+            </w:r>
+            <w:r>
+              <w:t xml:space="preserve">γ</w:t>
+            </w:r>
+            <w:r>
+              <w:rPr>
+                <w:vertAlign w:val="subscript"/>
+              </w:rPr>
+              <w:t xml:space="preserve">36</w:t>
+            </w:r>
+            <w:r>
+              <w:t xml:space="preserve">)</w:t>
+            </w:r>
+          </w:p>
+        </w:tc>
+        <w:tc>
+          <w:p>
+            <w:pPr>
+              <w:pStyle w:val="Compact"/>
+              <w:jc w:val="right"/>
+            </w:pPr>
+            <w:r>
+              <w:t xml:space="preserve">−0.033</w:t>
+            </w:r>
+          </w:p>
+        </w:tc>
+        <w:tc>
+          <w:p>
+            <w:pPr>
+              <w:pStyle w:val="Compact"/>
+              <w:jc w:val="right"/>
+            </w:pPr>
+            <w:r>
+              <w:t xml:space="preserve">0.070</w:t>
+            </w:r>
+          </w:p>
+        </w:tc>
+        <w:tc>
+          <w:p>
+            <w:pPr>
+              <w:pStyle w:val="Compact"/>
+              <w:jc w:val="right"/>
+            </w:pPr>
+            <w:r>
+              <w:t xml:space="preserve">−0.472</w:t>
+            </w:r>
+          </w:p>
+        </w:tc>
+        <w:tc>
+          <w:p>
+            <w:pPr>
+              <w:pStyle w:val="Compact"/>
+              <w:jc w:val="right"/>
+            </w:pPr>
+            <w:r>
+              <w:t xml:space="preserve">.637</w:t>
+            </w:r>
+          </w:p>
+        </w:tc>
+      </w:tr>
+      <w:tr>
+        <w:tc>
+          <w:p>
+            <w:pPr>
+              <w:pStyle w:val="Compact"/>
+              <w:jc w:val="left"/>
+            </w:pPr>
+            <w:r>
+              <w:t xml:space="preserve">Time</w:t>
+            </w:r>
+            <w:r>
+              <w:rPr>
+                <w:vertAlign w:val="superscript"/>
+              </w:rPr>
+              <w:t xml:space="preserve">1</w:t>
+            </w:r>
+            <w:r>
+              <w:t xml:space="preserve"> </w:t>
+            </w:r>
+            <w:r>
+              <w:t xml:space="preserve">× Lexical stress × wm_std (</w:t>
+            </w:r>
+            <w:r>
+              <w:t xml:space="preserve">γ</w:t>
+            </w:r>
+            <w:r>
+              <w:rPr>
+                <w:vertAlign w:val="subscript"/>
+              </w:rPr>
+              <w:t xml:space="preserve">07</w:t>
+            </w:r>
+            <w:r>
+              <w:t xml:space="preserve">)</w:t>
+            </w:r>
+          </w:p>
+        </w:tc>
+        <w:tc>
+          <w:p>
+            <w:pPr>
+              <w:pStyle w:val="Compact"/>
+              <w:jc w:val="right"/>
+            </w:pPr>
+            <w:r>
+              <w:t xml:space="preserve">0.263</w:t>
+            </w:r>
+          </w:p>
+        </w:tc>
+        <w:tc>
+          <w:p>
+            <w:pPr>
+              <w:pStyle w:val="Compact"/>
+              <w:jc w:val="right"/>
+            </w:pPr>
+            <w:r>
+              <w:t xml:space="preserve">0.112</w:t>
+            </w:r>
+          </w:p>
+        </w:tc>
+        <w:tc>
+          <w:p>
+            <w:pPr>
+              <w:pStyle w:val="Compact"/>
+              <w:jc w:val="right"/>
+            </w:pPr>
+            <w:r>
+              <w:t xml:space="preserve">2.347</w:t>
+            </w:r>
+          </w:p>
+        </w:tc>
+        <w:tc>
+          <w:p>
+            <w:pPr>
+              <w:pStyle w:val="Compact"/>
+              <w:jc w:val="right"/>
+            </w:pPr>
+            <w:r>
+              <w:t xml:space="preserve">.019</w:t>
+            </w:r>
+          </w:p>
+        </w:tc>
+      </w:tr>
+      <w:tr>
+        <w:tc>
+          <w:p>
+            <w:pPr>
+              <w:pStyle w:val="Compact"/>
+              <w:jc w:val="left"/>
+            </w:pPr>
+            <w:r>
+              <w:t xml:space="preserve">Time</w:t>
+            </w:r>
+            <w:r>
+              <w:rPr>
+                <w:vertAlign w:val="superscript"/>
+              </w:rPr>
+              <w:t xml:space="preserve">2</w:t>
+            </w:r>
+            <w:r>
+              <w:t xml:space="preserve"> </w:t>
+            </w:r>
+            <w:r>
+              <w:t xml:space="preserve">× Lexical stress × wm_std (</w:t>
+            </w:r>
+            <w:r>
+              <w:t xml:space="preserve">γ</w:t>
+            </w:r>
+            <w:r>
+              <w:rPr>
+                <w:vertAlign w:val="subscript"/>
+              </w:rPr>
+              <w:t xml:space="preserve">17</w:t>
+            </w:r>
+            <w:r>
+              <w:t xml:space="preserve">)</w:t>
+            </w:r>
+          </w:p>
+        </w:tc>
+        <w:tc>
+          <w:p>
+            <w:pPr>
+              <w:pStyle w:val="Compact"/>
+              <w:jc w:val="right"/>
+            </w:pPr>
+            <w:r>
+              <w:t xml:space="preserve">−0.264</w:t>
+            </w:r>
+          </w:p>
+        </w:tc>
+        <w:tc>
+          <w:p>
+            <w:pPr>
+              <w:pStyle w:val="Compact"/>
+              <w:jc w:val="right"/>
+            </w:pPr>
+            <w:r>
+              <w:t xml:space="preserve">0.112</w:t>
+            </w:r>
+          </w:p>
+        </w:tc>
+        <w:tc>
+          <w:p>
+            <w:pPr>
+              <w:pStyle w:val="Compact"/>
+              <w:jc w:val="right"/>
+            </w:pPr>
+            <w:r>
+              <w:t xml:space="preserve">−2.364</w:t>
+            </w:r>
+          </w:p>
+        </w:tc>
+        <w:tc>
+          <w:p>
+            <w:pPr>
+              <w:pStyle w:val="Compact"/>
+              <w:jc w:val="right"/>
+            </w:pPr>
+            <w:r>
+              <w:t xml:space="preserve">.018</w:t>
+            </w:r>
+          </w:p>
+        </w:tc>
+      </w:tr>
+      <w:tr>
+        <w:tc>
+          <w:p>
+            <w:pPr>
+              <w:pStyle w:val="Compact"/>
+              <w:jc w:val="left"/>
+            </w:pPr>
+            <w:r>
+              <w:t xml:space="preserve">Time</w:t>
+            </w:r>
+            <w:r>
+              <w:rPr>
+                <w:vertAlign w:val="superscript"/>
+              </w:rPr>
+              <w:t xml:space="preserve">3</w:t>
+            </w:r>
+            <w:r>
+              <w:t xml:space="preserve"> </w:t>
+            </w:r>
+            <w:r>
+              <w:t xml:space="preserve">× Lexical stress × wm_std (</w:t>
+            </w:r>
+            <w:r>
+              <w:t xml:space="preserve">γ</w:t>
+            </w:r>
+            <w:r>
+              <w:rPr>
+                <w:vertAlign w:val="subscript"/>
+              </w:rPr>
+              <w:t xml:space="preserve">27</w:t>
+            </w:r>
+            <w:r>
+              <w:t xml:space="preserve">)</w:t>
+            </w:r>
+          </w:p>
+        </w:tc>
+        <w:tc>
+          <w:p>
+            <w:pPr>
+              <w:pStyle w:val="Compact"/>
+              <w:jc w:val="right"/>
+            </w:pPr>
+            <w:r>
+              <w:t xml:space="preserve">−0.032</w:t>
+            </w:r>
+          </w:p>
+        </w:tc>
+        <w:tc>
+          <w:p>
+            <w:pPr>
+              <w:pStyle w:val="Compact"/>
+              <w:jc w:val="right"/>
+            </w:pPr>
+            <w:r>
+              <w:t xml:space="preserve">0.112</w:t>
+            </w:r>
+          </w:p>
+        </w:tc>
+        <w:tc>
+          <w:p>
+            <w:pPr>
+              <w:pStyle w:val="Compact"/>
+              <w:jc w:val="right"/>
+            </w:pPr>
+            <w:r>
+              <w:t xml:space="preserve">−0.289</w:t>
+            </w:r>
+          </w:p>
+        </w:tc>
+        <w:tc>
+          <w:p>
+            <w:pPr>
+              <w:pStyle w:val="Compact"/>
+              <w:jc w:val="right"/>
+            </w:pPr>
+            <w:r>
+              <w:t xml:space="preserve">.772</w:t>
+            </w:r>
+          </w:p>
+        </w:tc>
+      </w:tr>
+      <w:tr>
+        <w:tc>
+          <w:p>
+            <w:pPr>
+              <w:pStyle w:val="Compact"/>
+              <w:jc w:val="left"/>
+            </w:pPr>
+            <w:r>
+              <w:t xml:space="preserve">Time</w:t>
+            </w:r>
+            <w:r>
+              <w:rPr>
+                <w:vertAlign w:val="superscript"/>
+              </w:rPr>
+              <w:t xml:space="preserve">1</w:t>
+            </w:r>
+            <w:r>
+              <w:t xml:space="preserve"> </w:t>
+            </w:r>
+            <w:r>
+              <w:t xml:space="preserve">× Syllable structure × wm_std (</w:t>
+            </w:r>
+            <w:r>
+              <w:t xml:space="preserve">γ</w:t>
+            </w:r>
+            <w:r>
+              <w:rPr>
+                <w:vertAlign w:val="subscript"/>
+              </w:rPr>
+              <w:t xml:space="preserve">37</w:t>
+            </w:r>
+            <w:r>
+              <w:t xml:space="preserve">)</w:t>
+            </w:r>
+          </w:p>
+        </w:tc>
+        <w:tc>
+          <w:p>
+            <w:pPr>
+              <w:pStyle w:val="Compact"/>
+              <w:jc w:val="right"/>
+            </w:pPr>
+            <w:r>
+              <w:t xml:space="preserve">0.231</w:t>
+            </w:r>
+          </w:p>
+        </w:tc>
+        <w:tc>
+          <w:p>
+            <w:pPr>
+              <w:pStyle w:val="Compact"/>
+              <w:jc w:val="right"/>
+            </w:pPr>
+            <w:r>
+              <w:t xml:space="preserve">0.113</w:t>
+            </w:r>
+          </w:p>
+        </w:tc>
+        <w:tc>
+          <w:p>
+            <w:pPr>
+              <w:pStyle w:val="Compact"/>
+              <w:jc w:val="right"/>
+            </w:pPr>
+            <w:r>
+              <w:t xml:space="preserve">2.041</w:t>
+            </w:r>
+          </w:p>
+        </w:tc>
+        <w:tc>
+          <w:p>
+            <w:pPr>
+              <w:pStyle w:val="Compact"/>
+              <w:jc w:val="right"/>
+            </w:pPr>
+            <w:r>
+              <w:t xml:space="preserve">.041</w:t>
+            </w:r>
+          </w:p>
+        </w:tc>
+      </w:tr>
+      <w:tr>
+        <w:tc>
+          <w:p>
+            <w:pPr>
+              <w:pStyle w:val="Compact"/>
+              <w:jc w:val="left"/>
+            </w:pPr>
+            <w:r>
+              <w:t xml:space="preserve">Time</w:t>
+            </w:r>
+            <w:r>
+              <w:rPr>
+                <w:vertAlign w:val="superscript"/>
+              </w:rPr>
+              <w:t xml:space="preserve">2</w:t>
+            </w:r>
+            <w:r>
+              <w:t xml:space="preserve"> </w:t>
+            </w:r>
+            <w:r>
+              <w:t xml:space="preserve">× Syllable structure × wm_std (</w:t>
+            </w:r>
+            <w:r>
+              <w:t xml:space="preserve">γ</w:t>
+            </w:r>
+            <w:r>
+              <w:rPr>
+                <w:vertAlign w:val="subscript"/>
+              </w:rPr>
+              <w:t xml:space="preserve">00</w:t>
+            </w:r>
+            <w:r>
+              <w:t xml:space="preserve">)</w:t>
+            </w:r>
+          </w:p>
+        </w:tc>
+        <w:tc>
+          <w:p>
+            <w:pPr>
+              <w:pStyle w:val="Compact"/>
+              <w:jc w:val="right"/>
+            </w:pPr>
+            <w:r>
+              <w:t xml:space="preserve">0.076</w:t>
+            </w:r>
+          </w:p>
+        </w:tc>
+        <w:tc>
+          <w:p>
+            <w:pPr>
+              <w:pStyle w:val="Compact"/>
+              <w:jc w:val="right"/>
+            </w:pPr>
+            <w:r>
+              <w:t xml:space="preserve">0.113</w:t>
+            </w:r>
+          </w:p>
+        </w:tc>
+        <w:tc>
+          <w:p>
+            <w:pPr>
+              <w:pStyle w:val="Compact"/>
+              <w:jc w:val="right"/>
+            </w:pPr>
+            <w:r>
+              <w:t xml:space="preserve">0.675</w:t>
+            </w:r>
+          </w:p>
+        </w:tc>
+        <w:tc>
+          <w:p>
+            <w:pPr>
+              <w:pStyle w:val="Compact"/>
+              <w:jc w:val="right"/>
+            </w:pPr>
+            <w:r>
+              <w:t xml:space="preserve">.499</w:t>
+            </w:r>
+          </w:p>
+        </w:tc>
+      </w:tr>
+      <w:tr>
+        <w:tc>
+          <w:p>
+            <w:pPr>
+              <w:pStyle w:val="Compact"/>
+              <w:jc w:val="left"/>
+            </w:pPr>
+            <w:r>
+              <w:t xml:space="preserve">Time</w:t>
+            </w:r>
+            <w:r>
+              <w:rPr>
+                <w:vertAlign w:val="superscript"/>
+              </w:rPr>
+              <w:t xml:space="preserve">3</w:t>
+            </w:r>
+            <w:r>
+              <w:t xml:space="preserve"> </w:t>
+            </w:r>
+            <w:r>
+              <w:t xml:space="preserve">× Syllable structure × wm_std (</w:t>
+            </w:r>
+            <w:r>
+              <w:t xml:space="preserve">γ</w:t>
+            </w:r>
+            <w:r>
+              <w:rPr>
+                <w:vertAlign w:val="subscript"/>
+              </w:rPr>
+              <w:t xml:space="preserve">10</w:t>
+            </w:r>
+            <w:r>
+              <w:t xml:space="preserve">)</w:t>
+            </w:r>
+          </w:p>
+        </w:tc>
+        <w:tc>
+          <w:p>
+            <w:pPr>
+              <w:pStyle w:val="Compact"/>
+              <w:jc w:val="right"/>
+            </w:pPr>
+            <w:r>
+              <w:t xml:space="preserve">0.188</w:t>
+            </w:r>
+          </w:p>
+        </w:tc>
+        <w:tc>
+          <w:p>
+            <w:pPr>
+              <w:pStyle w:val="Compact"/>
+              <w:jc w:val="right"/>
+            </w:pPr>
+            <w:r>
+              <w:t xml:space="preserve">0.112</w:t>
+            </w:r>
+          </w:p>
+        </w:tc>
+        <w:tc>
+          <w:p>
+            <w:pPr>
+              <w:pStyle w:val="Compact"/>
+              <w:jc w:val="right"/>
+            </w:pPr>
+            <w:r>
+              <w:t xml:space="preserve">1.676</w:t>
+            </w:r>
+          </w:p>
+        </w:tc>
+        <w:tc>
+          <w:p>
+            <w:pPr>
+              <w:pStyle w:val="Compact"/>
+              <w:jc w:val="right"/>
+            </w:pPr>
+            <w:r>
+              <w:t xml:space="preserve">.094</w:t>
+            </w:r>
+          </w:p>
+        </w:tc>
+      </w:tr>
+      <w:tr>
+        <w:tc>
+          <w:p>
+            <w:pPr>
+              <w:pStyle w:val="Compact"/>
+              <w:jc w:val="left"/>
+            </w:pPr>
+            <w:r>
+              <w:t xml:space="preserve">Time</w:t>
+            </w:r>
+            <w:r>
+              <w:rPr>
+                <w:vertAlign w:val="superscript"/>
+              </w:rPr>
+              <w:t xml:space="preserve">1</w:t>
+            </w:r>
+            <w:r>
+              <w:t xml:space="preserve"> </w:t>
+            </w:r>
+            <w:r>
+              <w:t xml:space="preserve">× Syllable structure × Lexical stress × Group NIN (</w:t>
+            </w:r>
+            <w:r>
+              <w:t xml:space="preserve">γ</w:t>
+            </w:r>
+            <w:r>
+              <w:rPr>
+                <w:vertAlign w:val="subscript"/>
+              </w:rPr>
+              <w:t xml:space="preserve">20</w:t>
+            </w:r>
+            <w:r>
+              <w:t xml:space="preserve">)</w:t>
+            </w:r>
+          </w:p>
+        </w:tc>
+        <w:tc>
+          <w:p>
+            <w:pPr>
+              <w:pStyle w:val="Compact"/>
+              <w:jc w:val="right"/>
+            </w:pPr>
+            <w:r>
+              <w:t xml:space="preserve">0.893</w:t>
+            </w:r>
+          </w:p>
+        </w:tc>
+        <w:tc>
+          <w:p>
+            <w:pPr>
+              <w:pStyle w:val="Compact"/>
+              <w:jc w:val="right"/>
+            </w:pPr>
+            <w:r>
+              <w:t xml:space="preserve">0.277</w:t>
+            </w:r>
+          </w:p>
+        </w:tc>
+        <w:tc>
+          <w:p>
+            <w:pPr>
+              <w:pStyle w:val="Compact"/>
+              <w:jc w:val="right"/>
+            </w:pPr>
+            <w:r>
+              <w:t xml:space="preserve">3.222</w:t>
+            </w:r>
+          </w:p>
+        </w:tc>
+        <w:tc>
+          <w:p>
+            <w:pPr>
+              <w:pStyle w:val="Compact"/>
+              <w:jc w:val="right"/>
+            </w:pPr>
+            <w:r>
+              <w:t xml:space="preserve">.001</w:t>
+            </w:r>
+          </w:p>
+        </w:tc>
+      </w:tr>
+      <w:tr>
+        <w:tc>
+          <w:p>
+            <w:pPr>
+              <w:pStyle w:val="Compact"/>
+              <w:jc w:val="left"/>
+            </w:pPr>
+            <w:r>
+              <w:t xml:space="preserve">Time</w:t>
+            </w:r>
+            <w:r>
+              <w:rPr>
+                <w:vertAlign w:val="superscript"/>
+              </w:rPr>
+              <w:t xml:space="preserve">1</w:t>
+            </w:r>
+            <w:r>
+              <w:t xml:space="preserve"> </w:t>
+            </w:r>
+            <w:r>
+              <w:t xml:space="preserve">× Syllable structure × Lexical stress × Group IN (</w:t>
+            </w:r>
+            <w:r>
+              <w:t xml:space="preserve">γ</w:t>
+            </w:r>
+            <w:r>
+              <w:rPr>
+                <w:vertAlign w:val="subscript"/>
+              </w:rPr>
+              <w:t xml:space="preserve">30</w:t>
+            </w:r>
+            <w:r>
+              <w:t xml:space="preserve">)</w:t>
+            </w:r>
+          </w:p>
+        </w:tc>
+        <w:tc>
+          <w:p>
+            <w:pPr>
+              <w:pStyle w:val="Compact"/>
+              <w:jc w:val="right"/>
+            </w:pPr>
+            <w:r>
+              <w:t xml:space="preserve">−0.681</w:t>
+            </w:r>
+          </w:p>
+        </w:tc>
+        <w:tc>
+          <w:p>
+            <w:pPr>
+              <w:pStyle w:val="Compact"/>
+              <w:jc w:val="right"/>
+            </w:pPr>
+            <w:r>
+              <w:t xml:space="preserve">0.281</w:t>
+            </w:r>
+          </w:p>
+        </w:tc>
+        <w:tc>
+          <w:p>
+            <w:pPr>
+              <w:pStyle w:val="Compact"/>
+              <w:jc w:val="right"/>
+            </w:pPr>
+            <w:r>
+              <w:t xml:space="preserve">−2.419</w:t>
+            </w:r>
+          </w:p>
+        </w:tc>
+        <w:tc>
+          <w:p>
+            <w:pPr>
+              <w:pStyle w:val="Compact"/>
+              <w:jc w:val="right"/>
+            </w:pPr>
+            <w:r>
+              <w:t xml:space="preserve">.016</w:t>
+            </w:r>
+          </w:p>
+        </w:tc>
+      </w:tr>
+      <w:tr>
+        <w:tc>
+          <w:p>
+            <w:pPr>
+              <w:pStyle w:val="Compact"/>
+              <w:jc w:val="left"/>
+            </w:pPr>
+            <w:r>
+              <w:t xml:space="preserve">Time</w:t>
+            </w:r>
+            <w:r>
+              <w:rPr>
+                <w:vertAlign w:val="superscript"/>
+              </w:rPr>
+              <w:t xml:space="preserve">2</w:t>
+            </w:r>
+            <w:r>
+              <w:t xml:space="preserve"> </w:t>
+            </w:r>
+            <w:r>
+              <w:t xml:space="preserve">× Syllable structure × Lexical stress × Group NIN (</w:t>
+            </w:r>
+            <w:r>
+              <w:t xml:space="preserve">γ</w:t>
+            </w:r>
+            <w:r>
+              <w:rPr>
+                <w:vertAlign w:val="subscript"/>
+              </w:rPr>
+              <w:t xml:space="preserve">01</w:t>
+            </w:r>
+            <w:r>
+              <w:t xml:space="preserve">)</w:t>
+            </w:r>
+          </w:p>
+        </w:tc>
+        <w:tc>
+          <w:p>
+            <w:pPr>
+              <w:pStyle w:val="Compact"/>
+              <w:jc w:val="right"/>
+            </w:pPr>
+            <w:r>
+              <w:t xml:space="preserve">0.300</w:t>
+            </w:r>
+          </w:p>
+        </w:tc>
+        <w:tc>
+          <w:p>
+            <w:pPr>
+              <w:pStyle w:val="Compact"/>
+              <w:jc w:val="right"/>
+            </w:pPr>
+            <w:r>
+              <w:t xml:space="preserve">0.275</w:t>
+            </w:r>
+          </w:p>
+        </w:tc>
+        <w:tc>
+          <w:p>
+            <w:pPr>
+              <w:pStyle w:val="Compact"/>
+              <w:jc w:val="right"/>
+            </w:pPr>
+            <w:r>
+              <w:t xml:space="preserve">1.090</w:t>
+            </w:r>
+          </w:p>
+        </w:tc>
+        <w:tc>
+          <w:p>
+            <w:pPr>
+              <w:pStyle w:val="Compact"/>
+              <w:jc w:val="right"/>
+            </w:pPr>
+            <w:r>
+              <w:t xml:space="preserve">.276</w:t>
+            </w:r>
+          </w:p>
+        </w:tc>
+      </w:tr>
+      <w:tr>
+        <w:tc>
+          <w:p>
+            <w:pPr>
+              <w:pStyle w:val="Compact"/>
+              <w:jc w:val="left"/>
+            </w:pPr>
+            <w:r>
+              <w:t xml:space="preserve">Time</w:t>
+            </w:r>
+            <w:r>
+              <w:rPr>
+                <w:vertAlign w:val="superscript"/>
+              </w:rPr>
+              <w:t xml:space="preserve">2</w:t>
+            </w:r>
+            <w:r>
+              <w:t xml:space="preserve"> </w:t>
+            </w:r>
+            <w:r>
+              <w:t xml:space="preserve">× Syllable structure × Lexical stress × Group IN (</w:t>
+            </w:r>
+            <w:r>
+              <w:t xml:space="preserve">γ</w:t>
+            </w:r>
+            <w:r>
+              <w:rPr>
+                <w:vertAlign w:val="subscript"/>
+              </w:rPr>
+              <w:t xml:space="preserve">11</w:t>
+            </w:r>
+            <w:r>
+              <w:t xml:space="preserve">)</w:t>
+            </w:r>
+          </w:p>
+        </w:tc>
+        <w:tc>
+          <w:p>
+            <w:pPr>
+              <w:pStyle w:val="Compact"/>
+              <w:jc w:val="right"/>
+            </w:pPr>
+            <w:r>
+              <w:t xml:space="preserve">0.171</w:t>
+            </w:r>
+          </w:p>
+        </w:tc>
+        <w:tc>
+          <w:p>
+            <w:pPr>
+              <w:pStyle w:val="Compact"/>
+              <w:jc w:val="right"/>
+            </w:pPr>
+            <w:r>
+              <w:t xml:space="preserve">0.280</w:t>
+            </w:r>
+          </w:p>
+        </w:tc>
+        <w:tc>
+          <w:p>
+            <w:pPr>
+              <w:pStyle w:val="Compact"/>
+              <w:jc w:val="right"/>
+            </w:pPr>
+            <w:r>
+              <w:t xml:space="preserve">0.613</w:t>
+            </w:r>
+          </w:p>
+        </w:tc>
+        <w:tc>
+          <w:p>
+            <w:pPr>
+              <w:pStyle w:val="Compact"/>
+              <w:jc w:val="right"/>
+            </w:pPr>
+            <w:r>
+              <w:t xml:space="preserve">.540</w:t>
+            </w:r>
+          </w:p>
+        </w:tc>
+      </w:tr>
+      <w:tr>
+        <w:tc>
+          <w:p>
+            <w:pPr>
+              <w:pStyle w:val="Compact"/>
+              <w:jc w:val="left"/>
+            </w:pPr>
+            <w:r>
+              <w:t xml:space="preserve">Time</w:t>
+            </w:r>
+            <w:r>
+              <w:rPr>
+                <w:vertAlign w:val="superscript"/>
+              </w:rPr>
+              <w:t xml:space="preserve">3</w:t>
+            </w:r>
+            <w:r>
+              <w:t xml:space="preserve"> </w:t>
+            </w:r>
+            <w:r>
+              <w:t xml:space="preserve">× Syllable structure × Lexical stress × Group NIN (</w:t>
+            </w:r>
+            <w:r>
+              <w:t xml:space="preserve">γ</w:t>
+            </w:r>
+            <w:r>
+              <w:rPr>
+                <w:vertAlign w:val="subscript"/>
+              </w:rPr>
+              <w:t xml:space="preserve">21</w:t>
+            </w:r>
+            <w:r>
+              <w:t xml:space="preserve">)</w:t>
+            </w:r>
+          </w:p>
+        </w:tc>
+        <w:tc>
+          <w:p>
+            <w:pPr>
+              <w:pStyle w:val="Compact"/>
+              <w:jc w:val="right"/>
+            </w:pPr>
+            <w:r>
+              <w:t xml:space="preserve">−0.003</w:t>
+            </w:r>
+          </w:p>
+        </w:tc>
+        <w:tc>
+          <w:p>
+            <w:pPr>
+              <w:pStyle w:val="Compact"/>
+              <w:jc w:val="right"/>
+            </w:pPr>
+            <w:r>
+              <w:t xml:space="preserve">0.273</w:t>
+            </w:r>
+          </w:p>
+        </w:tc>
+        <w:tc>
+          <w:p>
+            <w:pPr>
+              <w:pStyle w:val="Compact"/>
+              <w:jc w:val="right"/>
+            </w:pPr>
+            <w:r>
+              <w:t xml:space="preserve">−0.010</w:t>
+            </w:r>
+          </w:p>
+        </w:tc>
+        <w:tc>
+          <w:p>
+            <w:pPr>
+              <w:pStyle w:val="Compact"/>
+              <w:jc w:val="right"/>
+            </w:pPr>
+            <w:r>
+              <w:t xml:space="preserve">.992</w:t>
+            </w:r>
+          </w:p>
+        </w:tc>
+      </w:tr>
+      <w:tr>
+        <w:tc>
+          <w:p>
+            <w:pPr>
+              <w:pStyle w:val="Compact"/>
+              <w:jc w:val="left"/>
+            </w:pPr>
+            <w:r>
+              <w:t xml:space="preserve">Time</w:t>
+            </w:r>
+            <w:r>
+              <w:rPr>
+                <w:vertAlign w:val="superscript"/>
+              </w:rPr>
+              <w:t xml:space="preserve">3</w:t>
+            </w:r>
+            <w:r>
+              <w:t xml:space="preserve"> </w:t>
+            </w:r>
+            <w:r>
+              <w:t xml:space="preserve">× Syllable structure × Lexical stress × Group IN (</w:t>
+            </w:r>
+            <w:r>
+              <w:t xml:space="preserve">γ</w:t>
+            </w:r>
+            <w:r>
+              <w:rPr>
+                <w:vertAlign w:val="subscript"/>
+              </w:rPr>
+              <w:t xml:space="preserve">31</w:t>
+            </w:r>
+            <w:r>
+              <w:t xml:space="preserve">)</w:t>
+            </w:r>
+          </w:p>
+        </w:tc>
+        <w:tc>
+          <w:p>
+            <w:pPr>
+              <w:pStyle w:val="Compact"/>
+              <w:jc w:val="right"/>
+            </w:pPr>
+            <w:r>
+              <w:t xml:space="preserve">0.843</w:t>
+            </w:r>
+          </w:p>
+        </w:tc>
+        <w:tc>
+          <w:p>
+            <w:pPr>
+              <w:pStyle w:val="Compact"/>
+              <w:jc w:val="right"/>
+            </w:pPr>
+            <w:r>
+              <w:t xml:space="preserve">0.277</w:t>
+            </w:r>
+          </w:p>
+        </w:tc>
+        <w:tc>
+          <w:p>
+            <w:pPr>
+              <w:pStyle w:val="Compact"/>
+              <w:jc w:val="right"/>
+            </w:pPr>
+            <w:r>
+              <w:t xml:space="preserve">3.039</w:t>
+            </w:r>
+          </w:p>
+        </w:tc>
+        <w:tc>
+          <w:p>
+            <w:pPr>
+              <w:pStyle w:val="Compact"/>
+              <w:jc w:val="right"/>
+            </w:pPr>
+            <w:r>
+              <w:t xml:space="preserve">.002</w:t>
+            </w:r>
+          </w:p>
+        </w:tc>
+      </w:tr>
+    </w:tbl>
     <w:p>
       <w:pPr>
-        <w:pStyle w:val="FirstParagraph"/>
+        <w:pStyle w:val="Textkrper"/>
       </w:pPr>
       <w:r>
         <w:t xml:space="preserve">Appendix 1: Growth curve model fixed effects</w:t>

</xml_diff>

<commit_message>
add examples for write up
</commit_message>
<xml_diff>
--- a/reports/stress/language_learning/language_learning_stats.docx
+++ b/reports/stress/language_learning/language_learning_stats.docx
@@ -6967,6 +6967,277 @@
         <w:t xml:space="preserve">Statistical Analysis</w:t>
       </w:r>
       <w:bookmarkEnd w:id="28"/>
+    </w:p>
+    <w:p>
+      <w:pPr>
+        <w:pStyle w:val="FirstParagraph"/>
+      </w:pPr>
+      <w:r>
+        <w:t xml:space="preserve">Example write up (must be rewritten)</w:t>
+      </w:r>
+    </w:p>
+    <w:p>
+      <w:pPr>
+        <w:pStyle w:val="Textkrper"/>
+      </w:pPr>
+      <w:r>
+        <w:t xml:space="preserve">(Reporting rows from final model)</w:t>
+      </w:r>
+    </w:p>
+    <w:p>
+      <w:pPr>
+        <w:pStyle w:val="Textkrper"/>
+      </w:pPr>
+      <w:r>
+        <w:t xml:space="preserve">Figure 1 plots the model estimates from the GCA, and the full model summary is</w:t>
+      </w:r>
+      <w:r>
+        <w:t xml:space="preserve"> </w:t>
+      </w:r>
+      <w:r>
+        <w:t xml:space="preserve">available in Appendices 1 and 2.</w:t>
+      </w:r>
+      <w:r>
+        <w:t xml:space="preserve"> </w:t>
+      </w:r>
+      <w:r>
+        <w:t xml:space="preserve">We report the results for the M group and then provide comparisons with and</w:t>
+      </w:r>
+      <w:r>
+        <w:t xml:space="preserve"> </w:t>
+      </w:r>
+      <w:r>
+        <w:t xml:space="preserve">between the learner groups.</w:t>
+      </w:r>
+      <w:r>
+        <w:t xml:space="preserve"> </w:t>
+      </w:r>
+      <w:r>
+        <w:t xml:space="preserve">The model intercept estimates the log odds of M fixating on the target,</w:t>
+      </w:r>
+      <w:r>
+        <w:t xml:space="preserve"> </w:t>
+      </w:r>
+      <w:r>
+        <w:t xml:space="preserve">averaging over the time course, lexical stress, and syllable structure, at the</w:t>
+      </w:r>
+      <w:r>
+        <w:t xml:space="preserve"> </w:t>
+      </w:r>
+      <w:r>
+        <w:t xml:space="preserve">mean working memory (XXX).</w:t>
+      </w:r>
+      <w:r>
+        <w:t xml:space="preserve"> </w:t>
+      </w:r>
+      <w:r>
+        <w:t xml:space="preserve">The log odds were</w:t>
+      </w:r>
+      <w:r>
+        <w:t xml:space="preserve"> </w:t>
+      </w:r>
+      <w:r>
+        <w:rPr>
+          <w:i/>
+        </w:rPr>
+        <w:t xml:space="preserve">γ</w:t>
+      </w:r>
+      <w:r>
+        <w:rPr>
+          <w:vertAlign w:val="subscript"/>
+        </w:rPr>
+        <w:t xml:space="preserve">00</w:t>
+      </w:r>
+      <w:r>
+        <w:t xml:space="preserve"> = 1.17</w:t>
+      </w:r>
+      <w:r>
+        <w:t xml:space="preserve"> </w:t>
+      </w:r>
+      <w:r>
+        <w:t xml:space="preserve">(proportion: .76).</w:t>
+      </w:r>
+      <w:r>
+        <w:t xml:space="preserve"> </w:t>
+      </w:r>
+      <w:r>
+        <w:t xml:space="preserve">The linear, quadratic, and cubic polynomial time terms captured the sigmoid</w:t>
+      </w:r>
+      <w:r>
+        <w:t xml:space="preserve"> </w:t>
+      </w:r>
+      <w:r>
+        <w:t xml:space="preserve">shape of the time course and were retained in the model</w:t>
+      </w:r>
+      <w:r>
+        <w:t xml:space="preserve"> </w:t>
+      </w:r>
+      <w:r>
+        <w:t xml:space="preserve">(</w:t>
+      </w:r>
+      <w:r>
+        <w:t xml:space="preserve">γ</w:t>
+      </w:r>
+      <w:r>
+        <w:rPr>
+          <w:vertAlign w:val="subscript"/>
+        </w:rPr>
+        <w:t xml:space="preserve">10</w:t>
+      </w:r>
+      <w:r>
+        <w:t xml:space="preserve"> = 5.413; SE = 0.746;</w:t>
+      </w:r>
+      <w:r>
+        <w:t xml:space="preserve"> </w:t>
+      </w:r>
+      <w:r>
+        <w:rPr>
+          <w:i/>
+        </w:rPr>
+        <w:t xml:space="preserve">t</w:t>
+      </w:r>
+      <w:r>
+        <w:t xml:space="preserve"> = 7.253;</w:t>
+      </w:r>
+      <w:r>
+        <w:t xml:space="preserve"> </w:t>
+      </w:r>
+      <w:r>
+        <w:rPr>
+          <w:i/>
+        </w:rPr>
+        <w:t xml:space="preserve">p</w:t>
+      </w:r>
+      <w:r>
+        <w:t xml:space="preserve"> = .001;</w:t>
+      </w:r>
+      <w:r>
+        <w:t xml:space="preserve"> </w:t>
+      </w:r>
+      <w:r>
+        <w:t xml:space="preserve">γ</w:t>
+      </w:r>
+      <w:r>
+        <w:rPr>
+          <w:vertAlign w:val="subscript"/>
+        </w:rPr>
+        <w:t xml:space="preserve">20</w:t>
+      </w:r>
+      <w:r>
+        <w:t xml:space="preserve"> = −1.374; SE = 0.396;</w:t>
+      </w:r>
+      <w:r>
+        <w:t xml:space="preserve"> </w:t>
+      </w:r>
+      <w:r>
+        <w:rPr>
+          <w:i/>
+        </w:rPr>
+        <w:t xml:space="preserve">t</w:t>
+      </w:r>
+      <w:r>
+        <w:t xml:space="preserve"> = −3.470;</w:t>
+      </w:r>
+      <w:r>
+        <w:t xml:space="preserve"> </w:t>
+      </w:r>
+      <w:r>
+        <w:rPr>
+          <w:i/>
+        </w:rPr>
+        <w:t xml:space="preserve">p</w:t>
+      </w:r>
+      <w:r>
+        <w:t xml:space="preserve"> = .001;</w:t>
+      </w:r>
+      <w:r>
+        <w:t xml:space="preserve"> </w:t>
+      </w:r>
+      <w:r>
+        <w:t xml:space="preserve">γ</w:t>
+      </w:r>
+      <w:r>
+        <w:rPr>
+          <w:vertAlign w:val="subscript"/>
+        </w:rPr>
+        <w:t xml:space="preserve">30</w:t>
+      </w:r>
+      <w:r>
+        <w:t xml:space="preserve"> = −1.666; SE = 0.297;</w:t>
+      </w:r>
+      <w:r>
+        <w:t xml:space="preserve"> </w:t>
+      </w:r>
+      <w:r>
+        <w:rPr>
+          <w:i/>
+        </w:rPr>
+        <w:t xml:space="preserve">t</w:t>
+      </w:r>
+      <w:r>
+        <w:t xml:space="preserve"> = −5.614;</w:t>
+      </w:r>
+      <w:r>
+        <w:t xml:space="preserve"> </w:t>
+      </w:r>
+      <w:r>
+        <w:rPr>
+          <w:i/>
+        </w:rPr>
+        <w:t xml:space="preserve">p</w:t>
+      </w:r>
+      <w:r>
+        <w:t xml:space="preserve"> = .001).</w:t>
+      </w:r>
+    </w:p>
+    <w:p>
+      <w:pPr>
+        <w:pStyle w:val="Textkrper"/>
+      </w:pPr>
+      <w:r>
+        <w:t xml:space="preserve">(Reporting nested model comparisons)</w:t>
+      </w:r>
+    </w:p>
+    <w:p>
+      <w:pPr>
+        <w:pStyle w:val="Textkrper"/>
+      </w:pPr>
+      <w:r>
+        <w:t xml:space="preserve">There was (was not) a main effect of XXX on the quadratic time term</w:t>
+      </w:r>
+      <w:r>
+        <w:t xml:space="preserve"> </w:t>
+      </w:r>
+      <w:r>
+        <w:t xml:space="preserve">(</w:t>
+      </w:r>
+      <w:r>
+        <w:rPr>
+          <w:i/>
+        </w:rPr>
+        <w:t xml:space="preserve">χ</w:t>
+      </w:r>
+      <w:r>
+        <w:rPr>
+          <w:vertAlign w:val="superscript"/>
+        </w:rPr>
+        <w:t xml:space="preserve">2</w:t>
+      </w:r>
+      <w:r>
+        <w:t xml:space="preserve">(1) = 0.035,</w:t>
+      </w:r>
+      <w:r>
+        <w:t xml:space="preserve"> </w:t>
+      </w:r>
+      <w:r>
+        <w:rPr>
+          <w:i/>
+        </w:rPr>
+        <w:t xml:space="preserve">p</w:t>
+      </w:r>
+      <w:r>
+        <w:t xml:space="preserve"> = .852).</w:t>
+      </w:r>
     </w:p>
     <w:sectPr>
       <w:pgSz w:w="12240" w:h="15840"/>

</xml_diff>

<commit_message>
gca + lex freq + phon freq
</commit_message>
<xml_diff>
--- a/reports/stress/language_learning/language_learning_stats.docx
+++ b/reports/stress/language_learning/language_learning_stats.docx
@@ -850,6 +850,17 @@
                 <w:sz w:val="22"/>
                 <w:szCs w:val="22"/>
               </w:rPr>
+              <w:t>&lt;</w:t>
+            </w:r>
+            <w:bookmarkStart w:id="4" w:name="_GoBack"/>
+            <w:bookmarkEnd w:id="4"/>
+            <w:r>
+              <w:rPr>
+                <w:rFonts w:ascii="Times" w:eastAsia="Times" w:hAnsi="Times" w:cs="Times"/>
+                <w:color w:val="111111"/>
+                <w:sz w:val="22"/>
+                <w:szCs w:val="22"/>
+              </w:rPr>
               <w:t>CVC</w:t>
             </w:r>
           </w:p>
@@ -2473,11 +2484,11 @@
       <w:pPr>
         <w:pStyle w:val="Ttulo2"/>
       </w:pPr>
-      <w:bookmarkStart w:id="4" w:name="fixed-effects"/>
+      <w:bookmarkStart w:id="5" w:name="fixed-effects"/>
       <w:r>
         <w:t>Fixed effects</w:t>
       </w:r>
-      <w:bookmarkEnd w:id="4"/>
+      <w:bookmarkEnd w:id="5"/>
     </w:p>
     <w:tbl>
       <w:tblPr>
@@ -8946,7 +8957,6 @@
                 <w:szCs w:val="22"/>
               </w:rPr>
             </w:pPr>
-            <w:bookmarkStart w:id="5" w:name="_GoBack" w:colFirst="0" w:colLast="4"/>
             <w:r>
               <w:rPr>
                 <w:b/>
@@ -9115,7 +9125,6 @@
         </w:tc>
       </w:tr>
     </w:tbl>
-    <w:bookmarkEnd w:id="5"/>
     <w:p>
       <w:pPr>
         <w:pStyle w:val="Textoindependiente"/>
@@ -9167,6 +9176,7 @@
           <w:p>
             <w:pPr>
               <w:pStyle w:val="Compact"/>
+              <w:spacing w:line="240" w:lineRule="auto"/>
             </w:pPr>
             <w:r>
               <w:t>Group</w:t>
@@ -9184,6 +9194,7 @@
           <w:p>
             <w:pPr>
               <w:pStyle w:val="Compact"/>
+              <w:spacing w:line="240" w:lineRule="auto"/>
             </w:pPr>
             <w:r>
               <w:t>Parameter</w:t>
@@ -9201,6 +9212,7 @@
           <w:p>
             <w:pPr>
               <w:pStyle w:val="Compact"/>
+              <w:spacing w:line="240" w:lineRule="auto"/>
               <w:jc w:val="right"/>
             </w:pPr>
             <w:r>
@@ -9219,6 +9231,7 @@
           <w:p>
             <w:pPr>
               <w:pStyle w:val="Compact"/>
+              <w:spacing w:line="240" w:lineRule="auto"/>
               <w:jc w:val="right"/>
             </w:pPr>
             <w:r>
@@ -9237,6 +9250,7 @@
           <w:p>
             <w:pPr>
               <w:pStyle w:val="Compact"/>
+              <w:spacing w:line="240" w:lineRule="auto"/>
               <w:jc w:val="right"/>
             </w:pPr>
             <w:r>
@@ -9255,6 +9269,7 @@
           <w:p>
             <w:pPr>
               <w:pStyle w:val="Compact"/>
+              <w:spacing w:line="240" w:lineRule="auto"/>
               <w:jc w:val="right"/>
             </w:pPr>
             <w:r>
@@ -9273,6 +9288,7 @@
           <w:p>
             <w:pPr>
               <w:pStyle w:val="Compact"/>
+              <w:spacing w:line="240" w:lineRule="auto"/>
               <w:jc w:val="right"/>
             </w:pPr>
             <w:r>
@@ -9291,6 +9307,7 @@
           <w:p>
             <w:pPr>
               <w:pStyle w:val="Compact"/>
+              <w:spacing w:line="240" w:lineRule="auto"/>
               <w:jc w:val="right"/>
             </w:pPr>
             <w:r>
@@ -9309,6 +9326,7 @@
           <w:p>
             <w:pPr>
               <w:pStyle w:val="Compact"/>
+              <w:spacing w:line="240" w:lineRule="auto"/>
               <w:jc w:val="center"/>
             </w:pPr>
             <w:r>
@@ -9327,6 +9345,7 @@
           <w:p>
             <w:pPr>
               <w:pStyle w:val="Compact"/>
+              <w:spacing w:line="240" w:lineRule="auto"/>
               <w:jc w:val="center"/>
             </w:pPr>
             <w:r>
@@ -9343,6 +9362,7 @@
           <w:p>
             <w:pPr>
               <w:pStyle w:val="Compact"/>
+              <w:spacing w:line="240" w:lineRule="auto"/>
             </w:pPr>
             <w:r>
               <w:t>Participant</w:t>
@@ -9356,6 +9376,7 @@
           <w:p>
             <w:pPr>
               <w:pStyle w:val="Compact"/>
+              <w:spacing w:line="240" w:lineRule="auto"/>
             </w:pPr>
             <w:r>
               <w:t>Intercept</w:t>
@@ -9369,6 +9390,7 @@
           <w:p>
             <w:pPr>
               <w:pStyle w:val="Compact"/>
+              <w:spacing w:line="240" w:lineRule="auto"/>
               <w:jc w:val="right"/>
             </w:pPr>
             <w:r>
@@ -9383,6 +9405,7 @@
           <w:p>
             <w:pPr>
               <w:pStyle w:val="Compact"/>
+              <w:spacing w:line="240" w:lineRule="auto"/>
               <w:jc w:val="right"/>
             </w:pPr>
             <w:r>
@@ -9397,6 +9420,7 @@
           <w:p>
             <w:pPr>
               <w:pStyle w:val="Compact"/>
+              <w:spacing w:line="240" w:lineRule="auto"/>
               <w:jc w:val="right"/>
             </w:pPr>
             <w:r>
@@ -9449,6 +9473,7 @@
           <w:p>
             <w:pPr>
               <w:pStyle w:val="Compact"/>
+              <w:spacing w:line="240" w:lineRule="auto"/>
             </w:pPr>
             <w:r>
               <w:t>Syllable structure</w:t>
@@ -9462,6 +9487,7 @@
           <w:p>
             <w:pPr>
               <w:pStyle w:val="Compact"/>
+              <w:spacing w:line="240" w:lineRule="auto"/>
               <w:jc w:val="right"/>
             </w:pPr>
             <w:r>
@@ -9476,6 +9502,7 @@
           <w:p>
             <w:pPr>
               <w:pStyle w:val="Compact"/>
+              <w:spacing w:line="240" w:lineRule="auto"/>
               <w:jc w:val="right"/>
             </w:pPr>
             <w:r>
@@ -9490,6 +9517,7 @@
           <w:p>
             <w:pPr>
               <w:pStyle w:val="Compact"/>
+              <w:spacing w:line="240" w:lineRule="auto"/>
               <w:jc w:val="right"/>
             </w:pPr>
             <w:r>
@@ -9507,6 +9535,7 @@
           <w:p>
             <w:pPr>
               <w:pStyle w:val="Compact"/>
+              <w:spacing w:line="240" w:lineRule="auto"/>
               <w:jc w:val="right"/>
             </w:pPr>
             <w:r>
@@ -9553,6 +9582,7 @@
           <w:p>
             <w:pPr>
               <w:pStyle w:val="Compact"/>
+              <w:spacing w:line="240" w:lineRule="auto"/>
             </w:pPr>
             <w:r>
               <w:t>Lexical stress</w:t>
@@ -9566,6 +9596,7 @@
           <w:p>
             <w:pPr>
               <w:pStyle w:val="Compact"/>
+              <w:spacing w:line="240" w:lineRule="auto"/>
               <w:jc w:val="right"/>
             </w:pPr>
             <w:r>
@@ -9580,6 +9611,7 @@
           <w:p>
             <w:pPr>
               <w:pStyle w:val="Compact"/>
+              <w:spacing w:line="240" w:lineRule="auto"/>
               <w:jc w:val="right"/>
             </w:pPr>
             <w:r>
@@ -9594,6 +9626,7 @@
           <w:p>
             <w:pPr>
               <w:pStyle w:val="Compact"/>
+              <w:spacing w:line="240" w:lineRule="auto"/>
               <w:jc w:val="right"/>
             </w:pPr>
             <w:r>
@@ -9611,6 +9644,7 @@
           <w:p>
             <w:pPr>
               <w:pStyle w:val="Compact"/>
+              <w:spacing w:line="240" w:lineRule="auto"/>
               <w:jc w:val="right"/>
             </w:pPr>
             <w:r>
@@ -9625,6 +9659,7 @@
           <w:p>
             <w:pPr>
               <w:pStyle w:val="Compact"/>
+              <w:spacing w:line="240" w:lineRule="auto"/>
               <w:jc w:val="right"/>
             </w:pPr>
             <w:r>
@@ -9665,6 +9700,7 @@
           <w:p>
             <w:pPr>
               <w:pStyle w:val="Compact"/>
+              <w:spacing w:line="240" w:lineRule="auto"/>
             </w:pPr>
             <w:r>
               <w:t>Time</w:t>
@@ -9684,6 +9720,7 @@
           <w:p>
             <w:pPr>
               <w:pStyle w:val="Compact"/>
+              <w:spacing w:line="240" w:lineRule="auto"/>
               <w:jc w:val="right"/>
             </w:pPr>
             <w:r>
@@ -9698,6 +9735,7 @@
           <w:p>
             <w:pPr>
               <w:pStyle w:val="Compact"/>
+              <w:spacing w:line="240" w:lineRule="auto"/>
               <w:jc w:val="right"/>
             </w:pPr>
             <w:r>
@@ -9712,6 +9750,7 @@
           <w:p>
             <w:pPr>
               <w:pStyle w:val="Compact"/>
+              <w:spacing w:line="240" w:lineRule="auto"/>
               <w:jc w:val="right"/>
             </w:pPr>
             <w:r>
@@ -9726,6 +9765,7 @@
           <w:p>
             <w:pPr>
               <w:pStyle w:val="Compact"/>
+              <w:spacing w:line="240" w:lineRule="auto"/>
               <w:jc w:val="right"/>
             </w:pPr>
             <w:r>
@@ -9743,6 +9783,7 @@
           <w:p>
             <w:pPr>
               <w:pStyle w:val="Compact"/>
+              <w:spacing w:line="240" w:lineRule="auto"/>
               <w:jc w:val="right"/>
             </w:pPr>
             <w:r>
@@ -9757,6 +9798,7 @@
           <w:p>
             <w:pPr>
               <w:pStyle w:val="Compact"/>
+              <w:spacing w:line="240" w:lineRule="auto"/>
               <w:jc w:val="right"/>
             </w:pPr>
             <w:r>
@@ -9791,6 +9833,7 @@
           <w:p>
             <w:pPr>
               <w:pStyle w:val="Compact"/>
+              <w:spacing w:line="240" w:lineRule="auto"/>
             </w:pPr>
             <w:r>
               <w:t>Time</w:t>
@@ -9810,6 +9853,7 @@
           <w:p>
             <w:pPr>
               <w:pStyle w:val="Compact"/>
+              <w:spacing w:line="240" w:lineRule="auto"/>
               <w:jc w:val="right"/>
             </w:pPr>
             <w:r>
@@ -9824,6 +9868,7 @@
           <w:p>
             <w:pPr>
               <w:pStyle w:val="Compact"/>
+              <w:spacing w:line="240" w:lineRule="auto"/>
               <w:jc w:val="right"/>
             </w:pPr>
             <w:r>
@@ -9838,6 +9883,7 @@
           <w:p>
             <w:pPr>
               <w:pStyle w:val="Compact"/>
+              <w:spacing w:line="240" w:lineRule="auto"/>
               <w:jc w:val="right"/>
             </w:pPr>
             <w:r>
@@ -9855,6 +9901,7 @@
           <w:p>
             <w:pPr>
               <w:pStyle w:val="Compact"/>
+              <w:spacing w:line="240" w:lineRule="auto"/>
               <w:jc w:val="right"/>
             </w:pPr>
             <w:r>
@@ -9869,6 +9916,7 @@
           <w:p>
             <w:pPr>
               <w:pStyle w:val="Compact"/>
+              <w:spacing w:line="240" w:lineRule="auto"/>
               <w:jc w:val="right"/>
             </w:pPr>
             <w:r>
@@ -9883,6 +9931,7 @@
           <w:p>
             <w:pPr>
               <w:pStyle w:val="Compact"/>
+              <w:spacing w:line="240" w:lineRule="auto"/>
               <w:jc w:val="right"/>
             </w:pPr>
             <w:r>
@@ -9897,6 +9946,7 @@
           <w:p>
             <w:pPr>
               <w:pStyle w:val="Compact"/>
+              <w:spacing w:line="240" w:lineRule="auto"/>
               <w:jc w:val="center"/>
             </w:pPr>
             <w:r>
@@ -9925,6 +9975,7 @@
           <w:p>
             <w:pPr>
               <w:pStyle w:val="Compact"/>
+              <w:spacing w:line="240" w:lineRule="auto"/>
             </w:pPr>
             <w:r>
               <w:t>Time</w:t>
@@ -9944,6 +9995,7 @@
           <w:p>
             <w:pPr>
               <w:pStyle w:val="Compact"/>
+              <w:spacing w:line="240" w:lineRule="auto"/>
               <w:jc w:val="right"/>
             </w:pPr>
             <w:r>
@@ -9958,6 +10010,7 @@
           <w:p>
             <w:pPr>
               <w:pStyle w:val="Compact"/>
+              <w:spacing w:line="240" w:lineRule="auto"/>
               <w:jc w:val="right"/>
             </w:pPr>
             <w:r>
@@ -9972,6 +10025,7 @@
           <w:p>
             <w:pPr>
               <w:pStyle w:val="Compact"/>
+              <w:spacing w:line="240" w:lineRule="auto"/>
               <w:jc w:val="right"/>
             </w:pPr>
             <w:r>
@@ -9989,6 +10043,7 @@
           <w:p>
             <w:pPr>
               <w:pStyle w:val="Compact"/>
+              <w:spacing w:line="240" w:lineRule="auto"/>
               <w:jc w:val="right"/>
             </w:pPr>
             <w:r>
@@ -10003,6 +10058,7 @@
           <w:p>
             <w:pPr>
               <w:pStyle w:val="Compact"/>
+              <w:spacing w:line="240" w:lineRule="auto"/>
               <w:jc w:val="right"/>
             </w:pPr>
             <w:r>
@@ -10020,6 +10076,7 @@
           <w:p>
             <w:pPr>
               <w:pStyle w:val="Compact"/>
+              <w:spacing w:line="240" w:lineRule="auto"/>
               <w:jc w:val="right"/>
             </w:pPr>
             <w:r>
@@ -10037,6 +10094,7 @@
           <w:p>
             <w:pPr>
               <w:pStyle w:val="Compact"/>
+              <w:spacing w:line="240" w:lineRule="auto"/>
               <w:jc w:val="center"/>
             </w:pPr>
             <w:r>
@@ -10054,6 +10112,7 @@
           <w:p>
             <w:pPr>
               <w:pStyle w:val="Compact"/>
+              <w:spacing w:line="240" w:lineRule="auto"/>
               <w:jc w:val="center"/>
             </w:pPr>
             <w:r>
@@ -10070,8 +10129,10 @@
           <w:p>
             <w:pPr>
               <w:pStyle w:val="Compact"/>
-            </w:pPr>
-            <w:r>
+              <w:spacing w:line="240" w:lineRule="auto"/>
+            </w:pPr>
+            <w:r>
+              <w:lastRenderedPageBreak/>
               <w:t>Item</w:t>
             </w:r>
           </w:p>
@@ -10083,6 +10144,7 @@
           <w:p>
             <w:pPr>
               <w:pStyle w:val="Compact"/>
+              <w:spacing w:line="240" w:lineRule="auto"/>
             </w:pPr>
             <w:r>
               <w:t>Intercept</w:t>
@@ -10096,6 +10158,7 @@
           <w:p>
             <w:pPr>
               <w:pStyle w:val="Compact"/>
+              <w:spacing w:line="240" w:lineRule="auto"/>
               <w:jc w:val="right"/>
             </w:pPr>
             <w:r>
@@ -10110,6 +10173,7 @@
           <w:p>
             <w:pPr>
               <w:pStyle w:val="Compact"/>
+              <w:spacing w:line="240" w:lineRule="auto"/>
               <w:jc w:val="right"/>
             </w:pPr>
             <w:r>
@@ -10124,6 +10188,7 @@
           <w:p>
             <w:pPr>
               <w:pStyle w:val="Compact"/>
+              <w:spacing w:line="240" w:lineRule="auto"/>
               <w:jc w:val="right"/>
             </w:pPr>
             <w:r>
@@ -10176,6 +10241,7 @@
           <w:p>
             <w:pPr>
               <w:pStyle w:val="Compact"/>
+              <w:spacing w:line="240" w:lineRule="auto"/>
             </w:pPr>
             <w:r>
               <w:t>Time</w:t>
@@ -10195,6 +10261,7 @@
           <w:p>
             <w:pPr>
               <w:pStyle w:val="Compact"/>
+              <w:spacing w:line="240" w:lineRule="auto"/>
               <w:jc w:val="right"/>
             </w:pPr>
             <w:r>
@@ -10209,6 +10276,7 @@
           <w:p>
             <w:pPr>
               <w:pStyle w:val="Compact"/>
+              <w:spacing w:line="240" w:lineRule="auto"/>
               <w:jc w:val="right"/>
             </w:pPr>
             <w:r>
@@ -10223,6 +10291,7 @@
           <w:p>
             <w:pPr>
               <w:pStyle w:val="Compact"/>
+              <w:spacing w:line="240" w:lineRule="auto"/>
               <w:jc w:val="right"/>
             </w:pPr>
             <w:r>
@@ -10249,6 +10318,7 @@
           <w:p>
             <w:pPr>
               <w:pStyle w:val="Compact"/>
+              <w:spacing w:line="240" w:lineRule="auto"/>
               <w:jc w:val="right"/>
             </w:pPr>
             <w:r>
@@ -10283,6 +10353,7 @@
           <w:p>
             <w:pPr>
               <w:pStyle w:val="Compact"/>
+              <w:spacing w:line="240" w:lineRule="auto"/>
             </w:pPr>
             <w:r>
               <w:t>Time</w:t>
@@ -10302,6 +10373,7 @@
           <w:p>
             <w:pPr>
               <w:pStyle w:val="Compact"/>
+              <w:spacing w:line="240" w:lineRule="auto"/>
               <w:jc w:val="right"/>
             </w:pPr>
             <w:r>
@@ -10316,6 +10388,7 @@
           <w:p>
             <w:pPr>
               <w:pStyle w:val="Compact"/>
+              <w:spacing w:line="240" w:lineRule="auto"/>
               <w:jc w:val="right"/>
             </w:pPr>
             <w:r>
@@ -10330,6 +10403,7 @@
           <w:p>
             <w:pPr>
               <w:pStyle w:val="Compact"/>
+              <w:spacing w:line="240" w:lineRule="auto"/>
               <w:jc w:val="right"/>
             </w:pPr>
             <w:r>
@@ -10359,6 +10433,7 @@
           <w:p>
             <w:pPr>
               <w:pStyle w:val="Compact"/>
+              <w:spacing w:line="240" w:lineRule="auto"/>
               <w:jc w:val="right"/>
             </w:pPr>
             <w:r>
@@ -10376,6 +10451,7 @@
           <w:p>
             <w:pPr>
               <w:pStyle w:val="Compact"/>
+              <w:spacing w:line="240" w:lineRule="auto"/>
               <w:jc w:val="center"/>
             </w:pPr>
             <w:r>
@@ -10404,6 +10480,7 @@
           <w:p>
             <w:pPr>
               <w:pStyle w:val="Compact"/>
+              <w:spacing w:line="240" w:lineRule="auto"/>
             </w:pPr>
             <w:r>
               <w:t>Time</w:t>
@@ -10423,6 +10500,7 @@
           <w:p>
             <w:pPr>
               <w:pStyle w:val="Compact"/>
+              <w:spacing w:line="240" w:lineRule="auto"/>
               <w:jc w:val="right"/>
             </w:pPr>
             <w:r>
@@ -10437,6 +10515,7 @@
           <w:p>
             <w:pPr>
               <w:pStyle w:val="Compact"/>
+              <w:spacing w:line="240" w:lineRule="auto"/>
               <w:jc w:val="right"/>
             </w:pPr>
             <w:r>
@@ -10451,6 +10530,7 @@
           <w:p>
             <w:pPr>
               <w:pStyle w:val="Compact"/>
+              <w:spacing w:line="240" w:lineRule="auto"/>
               <w:jc w:val="right"/>
             </w:pPr>
             <w:r>
@@ -10477,6 +10557,7 @@
           <w:p>
             <w:pPr>
               <w:pStyle w:val="Compact"/>
+              <w:spacing w:line="240" w:lineRule="auto"/>
               <w:jc w:val="right"/>
             </w:pPr>
             <w:r>
@@ -10494,6 +10575,7 @@
           <w:p>
             <w:pPr>
               <w:pStyle w:val="Compact"/>
+              <w:spacing w:line="240" w:lineRule="auto"/>
               <w:jc w:val="center"/>
             </w:pPr>
             <w:r>
@@ -10511,6 +10593,7 @@
           <w:p>
             <w:pPr>
               <w:pStyle w:val="Compact"/>
+              <w:spacing w:line="240" w:lineRule="auto"/>
               <w:jc w:val="center"/>
             </w:pPr>
             <w:r>
@@ -10527,6 +10610,7 @@
           <w:p>
             <w:pPr>
               <w:pStyle w:val="Compact"/>
+              <w:spacing w:line="240" w:lineRule="auto"/>
             </w:pPr>
             <w:r>
               <w:t>Residual</w:t>
@@ -10546,6 +10630,7 @@
           <w:p>
             <w:pPr>
               <w:pStyle w:val="Compact"/>
+              <w:spacing w:line="240" w:lineRule="auto"/>
               <w:jc w:val="right"/>
             </w:pPr>
             <w:r>
@@ -10560,6 +10645,7 @@
           <w:p>
             <w:pPr>
               <w:pStyle w:val="Compact"/>
+              <w:spacing w:line="240" w:lineRule="auto"/>
               <w:jc w:val="right"/>
             </w:pPr>
             <w:r>
@@ -10757,7 +10843,6 @@
         <w:pStyle w:val="Textoindependiente"/>
       </w:pPr>
       <w:r>
-        <w:lastRenderedPageBreak/>
         <w:t>(Reporting nested model comparisons)</w:t>
       </w:r>
     </w:p>

</xml_diff>